<commit_message>
Hoàn tất request office Fix 1 số bug
</commit_message>
<xml_diff>
--- a/doc/Tuan/Bugs.docx
+++ b/doc/Tuan/Bugs.docx
@@ -1,6 +1,6 @@
 
 <file path=word/document.xml><?xml version="1.0" encoding="utf-8"?>
-<w:document xmlns:ve="http://schemas.openxmlformats.org/markup-compatibility/2006" xmlns:o="urn:schemas-microsoft-com:office:office" xmlns:r="http://schemas.openxmlformats.org/officeDocument/2006/relationships" xmlns:m="http://schemas.openxmlformats.org/officeDocument/2006/math" xmlns:v="urn:schemas-microsoft-com:vml" xmlns:wp="http://schemas.openxmlformats.org/drawingml/2006/wordprocessingDrawing" xmlns:w10="urn:schemas-microsoft-com:office:word" xmlns:w="http://schemas.openxmlformats.org/wordprocessingml/2006/main" xmlns:wne="http://schemas.microsoft.com/office/word/2006/wordml">
+<w:document xmlns:wpc="http://schemas.microsoft.com/office/word/2010/wordprocessingCanvas" xmlns:mc="http://schemas.openxmlformats.org/markup-compatibility/2006" xmlns:o="urn:schemas-microsoft-com:office:office" xmlns:r="http://schemas.openxmlformats.org/officeDocument/2006/relationships" xmlns:m="http://schemas.openxmlformats.org/officeDocument/2006/math" xmlns:v="urn:schemas-microsoft-com:vml" xmlns:wp14="http://schemas.microsoft.com/office/word/2010/wordprocessingDrawing" xmlns:wp="http://schemas.openxmlformats.org/drawingml/2006/wordprocessingDrawing" xmlns:w10="urn:schemas-microsoft-com:office:word" xmlns:w="http://schemas.openxmlformats.org/wordprocessingml/2006/main" xmlns:w14="http://schemas.microsoft.com/office/word/2010/wordml" xmlns:w15="http://schemas.microsoft.com/office/word/2012/wordml" xmlns:wpg="http://schemas.microsoft.com/office/word/2010/wordprocessingGroup" xmlns:wpi="http://schemas.microsoft.com/office/word/2010/wordprocessingInk" xmlns:wne="http://schemas.microsoft.com/office/word/2006/wordml" xmlns:wps="http://schemas.microsoft.com/office/word/2010/wordprocessingShape" mc:Ignorable="w14 w15 wp14">
   <w:body>
     <w:p>
       <w:pPr>
@@ -10,9 +10,26 @@
       </w:pPr>
       <w:r>
         <w:rPr>
-          <w:lang w:val="en-US"/>
-        </w:rPr>
-        <w:t>1-Đăng kí user</w:t>
+          <w:highlight w:val="yellow"/>
+          <w:lang w:val="en-US"/>
+        </w:rPr>
+        <w:t xml:space="preserve">1-Đăng </w:t>
+      </w:r>
+      <w:proofErr w:type="spellStart"/>
+      <w:r>
+        <w:rPr>
+          <w:highlight w:val="yellow"/>
+          <w:lang w:val="en-US"/>
+        </w:rPr>
+        <w:t>kí</w:t>
+      </w:r>
+      <w:proofErr w:type="spellEnd"/>
+      <w:r>
+        <w:rPr>
+          <w:highlight w:val="yellow"/>
+          <w:lang w:val="en-US"/>
+        </w:rPr>
+        <w:t xml:space="preserve"> user</w:t>
       </w:r>
     </w:p>
     <w:p>
@@ -21,12 +38,182 @@
           <w:lang w:val="en-US"/>
         </w:rPr>
       </w:pPr>
-      <w:r>
-        <w:rPr>
-          <w:lang w:val="en-US"/>
-        </w:rPr>
-        <w:t>Nhập ngày sinh 30/2 không báo lỗi, bấm đăng kí không hiển thị lỗi</w:t>
-      </w:r>
+      <w:proofErr w:type="spellStart"/>
+      <w:r>
+        <w:rPr>
+          <w:lang w:val="en-US"/>
+        </w:rPr>
+        <w:t>Nhập</w:t>
+      </w:r>
+      <w:proofErr w:type="spellEnd"/>
+      <w:r>
+        <w:rPr>
+          <w:lang w:val="en-US"/>
+        </w:rPr>
+        <w:t xml:space="preserve"> </w:t>
+      </w:r>
+      <w:proofErr w:type="spellStart"/>
+      <w:r>
+        <w:rPr>
+          <w:lang w:val="en-US"/>
+        </w:rPr>
+        <w:t>ngày</w:t>
+      </w:r>
+      <w:proofErr w:type="spellEnd"/>
+      <w:r>
+        <w:rPr>
+          <w:lang w:val="en-US"/>
+        </w:rPr>
+        <w:t xml:space="preserve"> </w:t>
+      </w:r>
+      <w:proofErr w:type="spellStart"/>
+      <w:r>
+        <w:rPr>
+          <w:lang w:val="en-US"/>
+        </w:rPr>
+        <w:t>sinh</w:t>
+      </w:r>
+      <w:proofErr w:type="spellEnd"/>
+      <w:r>
+        <w:rPr>
+          <w:lang w:val="en-US"/>
+        </w:rPr>
+        <w:t xml:space="preserve"> 30/2 </w:t>
+      </w:r>
+      <w:proofErr w:type="spellStart"/>
+      <w:r>
+        <w:rPr>
+          <w:lang w:val="en-US"/>
+        </w:rPr>
+        <w:t>không</w:t>
+      </w:r>
+      <w:proofErr w:type="spellEnd"/>
+      <w:r>
+        <w:rPr>
+          <w:lang w:val="en-US"/>
+        </w:rPr>
+        <w:t xml:space="preserve"> </w:t>
+      </w:r>
+      <w:proofErr w:type="spellStart"/>
+      <w:r>
+        <w:rPr>
+          <w:lang w:val="en-US"/>
+        </w:rPr>
+        <w:t>báo</w:t>
+      </w:r>
+      <w:proofErr w:type="spellEnd"/>
+      <w:r>
+        <w:rPr>
+          <w:lang w:val="en-US"/>
+        </w:rPr>
+        <w:t xml:space="preserve"> </w:t>
+      </w:r>
+      <w:proofErr w:type="spellStart"/>
+      <w:r>
+        <w:rPr>
+          <w:lang w:val="en-US"/>
+        </w:rPr>
+        <w:t>lỗi</w:t>
+      </w:r>
+      <w:proofErr w:type="spellEnd"/>
+      <w:r>
+        <w:rPr>
+          <w:lang w:val="en-US"/>
+        </w:rPr>
+        <w:t xml:space="preserve">, </w:t>
+      </w:r>
+      <w:proofErr w:type="spellStart"/>
+      <w:r>
+        <w:rPr>
+          <w:lang w:val="en-US"/>
+        </w:rPr>
+        <w:t>bấm</w:t>
+      </w:r>
+      <w:proofErr w:type="spellEnd"/>
+      <w:r>
+        <w:rPr>
+          <w:lang w:val="en-US"/>
+        </w:rPr>
+        <w:t xml:space="preserve"> </w:t>
+      </w:r>
+      <w:proofErr w:type="spellStart"/>
+      <w:r>
+        <w:rPr>
+          <w:lang w:val="en-US"/>
+        </w:rPr>
+        <w:t>đăng</w:t>
+      </w:r>
+      <w:proofErr w:type="spellEnd"/>
+      <w:r>
+        <w:rPr>
+          <w:lang w:val="en-US"/>
+        </w:rPr>
+        <w:t xml:space="preserve"> </w:t>
+      </w:r>
+      <w:proofErr w:type="spellStart"/>
+      <w:r>
+        <w:rPr>
+          <w:lang w:val="en-US"/>
+        </w:rPr>
+        <w:t>kí</w:t>
+      </w:r>
+      <w:proofErr w:type="spellEnd"/>
+      <w:r>
+        <w:rPr>
+          <w:lang w:val="en-US"/>
+        </w:rPr>
+        <w:t xml:space="preserve"> </w:t>
+      </w:r>
+      <w:proofErr w:type="spellStart"/>
+      <w:r>
+        <w:rPr>
+          <w:lang w:val="en-US"/>
+        </w:rPr>
+        <w:t>không</w:t>
+      </w:r>
+      <w:proofErr w:type="spellEnd"/>
+      <w:r>
+        <w:rPr>
+          <w:lang w:val="en-US"/>
+        </w:rPr>
+        <w:t xml:space="preserve"> </w:t>
+      </w:r>
+      <w:proofErr w:type="spellStart"/>
+      <w:r>
+        <w:rPr>
+          <w:lang w:val="en-US"/>
+        </w:rPr>
+        <w:t>hiển</w:t>
+      </w:r>
+      <w:proofErr w:type="spellEnd"/>
+      <w:r>
+        <w:rPr>
+          <w:lang w:val="en-US"/>
+        </w:rPr>
+        <w:t xml:space="preserve"> </w:t>
+      </w:r>
+      <w:proofErr w:type="spellStart"/>
+      <w:r>
+        <w:rPr>
+          <w:lang w:val="en-US"/>
+        </w:rPr>
+        <w:t>thị</w:t>
+      </w:r>
+      <w:proofErr w:type="spellEnd"/>
+      <w:r>
+        <w:rPr>
+          <w:lang w:val="en-US"/>
+        </w:rPr>
+        <w:t xml:space="preserve"> </w:t>
+      </w:r>
+      <w:proofErr w:type="spellStart"/>
+      <w:r>
+        <w:rPr>
+          <w:lang w:val="en-US"/>
+        </w:rPr>
+        <w:t>lỗi</w:t>
+      </w:r>
+      <w:proofErr w:type="spellEnd"/>
     </w:p>
     <w:p>
       <w:pPr>
@@ -36,10 +223,116 @@
       </w:pPr>
       <w:r>
         <w:rPr>
-          <w:lang w:val="en-US"/>
-        </w:rPr>
-        <w:t>2- Thêm danh sách tiện nghi ở mục requestoffice</w:t>
-      </w:r>
+          <w:highlight w:val="yellow"/>
+          <w:lang w:val="en-US"/>
+        </w:rPr>
+        <w:t xml:space="preserve">2- </w:t>
+      </w:r>
+      <w:proofErr w:type="spellStart"/>
+      <w:r>
+        <w:rPr>
+          <w:highlight w:val="yellow"/>
+          <w:lang w:val="en-US"/>
+        </w:rPr>
+        <w:t>Thêm</w:t>
+      </w:r>
+      <w:proofErr w:type="spellEnd"/>
+      <w:r>
+        <w:rPr>
+          <w:highlight w:val="yellow"/>
+          <w:lang w:val="en-US"/>
+        </w:rPr>
+        <w:t xml:space="preserve"> </w:t>
+      </w:r>
+      <w:proofErr w:type="spellStart"/>
+      <w:r>
+        <w:rPr>
+          <w:highlight w:val="yellow"/>
+          <w:lang w:val="en-US"/>
+        </w:rPr>
+        <w:t>danh</w:t>
+      </w:r>
+      <w:proofErr w:type="spellEnd"/>
+      <w:r>
+        <w:rPr>
+          <w:highlight w:val="yellow"/>
+          <w:lang w:val="en-US"/>
+        </w:rPr>
+        <w:t xml:space="preserve"> </w:t>
+      </w:r>
+      <w:proofErr w:type="spellStart"/>
+      <w:r>
+        <w:rPr>
+          <w:highlight w:val="yellow"/>
+          <w:lang w:val="en-US"/>
+        </w:rPr>
+        <w:t>sách</w:t>
+      </w:r>
+      <w:proofErr w:type="spellEnd"/>
+      <w:r>
+        <w:rPr>
+          <w:highlight w:val="yellow"/>
+          <w:lang w:val="en-US"/>
+        </w:rPr>
+        <w:t xml:space="preserve"> </w:t>
+      </w:r>
+      <w:proofErr w:type="spellStart"/>
+      <w:r>
+        <w:rPr>
+          <w:highlight w:val="yellow"/>
+          <w:lang w:val="en-US"/>
+        </w:rPr>
+        <w:t>tiện</w:t>
+      </w:r>
+      <w:proofErr w:type="spellEnd"/>
+      <w:r>
+        <w:rPr>
+          <w:highlight w:val="yellow"/>
+          <w:lang w:val="en-US"/>
+        </w:rPr>
+        <w:t xml:space="preserve"> </w:t>
+      </w:r>
+      <w:proofErr w:type="spellStart"/>
+      <w:r>
+        <w:rPr>
+          <w:highlight w:val="yellow"/>
+          <w:lang w:val="en-US"/>
+        </w:rPr>
+        <w:t>nghi</w:t>
+      </w:r>
+      <w:proofErr w:type="spellEnd"/>
+      <w:r>
+        <w:rPr>
+          <w:highlight w:val="yellow"/>
+          <w:lang w:val="en-US"/>
+        </w:rPr>
+        <w:t xml:space="preserve"> ở </w:t>
+      </w:r>
+      <w:proofErr w:type="spellStart"/>
+      <w:r>
+        <w:rPr>
+          <w:highlight w:val="yellow"/>
+          <w:lang w:val="en-US"/>
+        </w:rPr>
+        <w:t>mục</w:t>
+      </w:r>
+      <w:proofErr w:type="spellEnd"/>
+      <w:r>
+        <w:rPr>
+          <w:highlight w:val="yellow"/>
+          <w:lang w:val="en-US"/>
+        </w:rPr>
+        <w:t xml:space="preserve"> </w:t>
+      </w:r>
+      <w:proofErr w:type="spellStart"/>
+      <w:r>
+        <w:rPr>
+          <w:highlight w:val="yellow"/>
+          <w:lang w:val="en-US"/>
+        </w:rPr>
+        <w:t>requestoffice</w:t>
+      </w:r>
+      <w:proofErr w:type="spellEnd"/>
     </w:p>
     <w:p>
       <w:pPr>
@@ -47,12 +340,84 @@
           <w:lang w:val="en-US"/>
         </w:rPr>
       </w:pPr>
-      <w:r>
-        <w:rPr>
-          <w:lang w:val="en-US"/>
-        </w:rPr>
-        <w:t>Chưa them được danh sách tiện nghi</w:t>
-      </w:r>
+      <w:proofErr w:type="spellStart"/>
+      <w:r>
+        <w:rPr>
+          <w:lang w:val="en-US"/>
+        </w:rPr>
+        <w:t>Chưa</w:t>
+      </w:r>
+      <w:proofErr w:type="spellEnd"/>
+      <w:r>
+        <w:rPr>
+          <w:lang w:val="en-US"/>
+        </w:rPr>
+        <w:t xml:space="preserve"> them </w:t>
+      </w:r>
+      <w:proofErr w:type="spellStart"/>
+      <w:r>
+        <w:rPr>
+          <w:lang w:val="en-US"/>
+        </w:rPr>
+        <w:t>được</w:t>
+      </w:r>
+      <w:proofErr w:type="spellEnd"/>
+      <w:r>
+        <w:rPr>
+          <w:lang w:val="en-US"/>
+        </w:rPr>
+        <w:t xml:space="preserve"> </w:t>
+      </w:r>
+      <w:proofErr w:type="spellStart"/>
+      <w:r>
+        <w:rPr>
+          <w:lang w:val="en-US"/>
+        </w:rPr>
+        <w:t>danh</w:t>
+      </w:r>
+      <w:proofErr w:type="spellEnd"/>
+      <w:r>
+        <w:rPr>
+          <w:lang w:val="en-US"/>
+        </w:rPr>
+        <w:t xml:space="preserve"> </w:t>
+      </w:r>
+      <w:proofErr w:type="spellStart"/>
+      <w:r>
+        <w:rPr>
+          <w:lang w:val="en-US"/>
+        </w:rPr>
+        <w:t>sách</w:t>
+      </w:r>
+      <w:proofErr w:type="spellEnd"/>
+      <w:r>
+        <w:rPr>
+          <w:lang w:val="en-US"/>
+        </w:rPr>
+        <w:t xml:space="preserve"> </w:t>
+      </w:r>
+      <w:proofErr w:type="spellStart"/>
+      <w:r>
+        <w:rPr>
+          <w:lang w:val="en-US"/>
+        </w:rPr>
+        <w:t>tiện</w:t>
+      </w:r>
+      <w:proofErr w:type="spellEnd"/>
+      <w:r>
+        <w:rPr>
+          <w:lang w:val="en-US"/>
+        </w:rPr>
+        <w:t xml:space="preserve"> </w:t>
+      </w:r>
+      <w:proofErr w:type="spellStart"/>
+      <w:r>
+        <w:rPr>
+          <w:lang w:val="en-US"/>
+        </w:rPr>
+        <w:t>nghi</w:t>
+      </w:r>
+      <w:proofErr w:type="spellEnd"/>
     </w:p>
     <w:p>
       <w:pPr>
@@ -60,12 +425,84 @@
           <w:lang w:val="en-US"/>
         </w:rPr>
       </w:pPr>
-      <w:r>
-        <w:rPr>
-          <w:lang w:val="en-US"/>
-        </w:rPr>
-        <w:t>Them request như hình nhưng báo lỗi</w:t>
-      </w:r>
+      <w:proofErr w:type="gramStart"/>
+      <w:r>
+        <w:rPr>
+          <w:lang w:val="en-US"/>
+        </w:rPr>
+        <w:t>Them</w:t>
+      </w:r>
+      <w:proofErr w:type="gramEnd"/>
+      <w:r>
+        <w:rPr>
+          <w:lang w:val="en-US"/>
+        </w:rPr>
+        <w:t xml:space="preserve"> request </w:t>
+      </w:r>
+      <w:proofErr w:type="spellStart"/>
+      <w:r>
+        <w:rPr>
+          <w:lang w:val="en-US"/>
+        </w:rPr>
+        <w:t>như</w:t>
+      </w:r>
+      <w:proofErr w:type="spellEnd"/>
+      <w:r>
+        <w:rPr>
+          <w:lang w:val="en-US"/>
+        </w:rPr>
+        <w:t xml:space="preserve"> </w:t>
+      </w:r>
+      <w:proofErr w:type="spellStart"/>
+      <w:r>
+        <w:rPr>
+          <w:lang w:val="en-US"/>
+        </w:rPr>
+        <w:t>hình</w:t>
+      </w:r>
+      <w:proofErr w:type="spellEnd"/>
+      <w:r>
+        <w:rPr>
+          <w:lang w:val="en-US"/>
+        </w:rPr>
+        <w:t xml:space="preserve"> </w:t>
+      </w:r>
+      <w:proofErr w:type="spellStart"/>
+      <w:r>
+        <w:rPr>
+          <w:lang w:val="en-US"/>
+        </w:rPr>
+        <w:t>nhưng</w:t>
+      </w:r>
+      <w:proofErr w:type="spellEnd"/>
+      <w:r>
+        <w:rPr>
+          <w:lang w:val="en-US"/>
+        </w:rPr>
+        <w:t xml:space="preserve"> </w:t>
+      </w:r>
+      <w:proofErr w:type="spellStart"/>
+      <w:r>
+        <w:rPr>
+          <w:lang w:val="en-US"/>
+        </w:rPr>
+        <w:t>báo</w:t>
+      </w:r>
+      <w:proofErr w:type="spellEnd"/>
+      <w:r>
+        <w:rPr>
+          <w:lang w:val="en-US"/>
+        </w:rPr>
+        <w:t xml:space="preserve"> </w:t>
+      </w:r>
+      <w:proofErr w:type="spellStart"/>
+      <w:r>
+        <w:rPr>
+          <w:lang w:val="en-US"/>
+        </w:rPr>
+        <w:t>lỗi</w:t>
+      </w:r>
+      <w:proofErr w:type="spellEnd"/>
     </w:p>
     <w:p>
       <w:pPr>
@@ -76,7 +513,7 @@
       <w:r>
         <w:rPr>
           <w:noProof/>
-          <w:lang w:eastAsia="vi-VN"/>
+          <w:lang w:val="en-US" w:eastAsia="ja-JP"/>
         </w:rPr>
         <w:drawing>
           <wp:inline distT="0" distB="0" distL="0" distR="0">
@@ -140,10 +577,164 @@
       </w:pPr>
       <w:r>
         <w:rPr>
-          <w:lang w:val="en-US"/>
-        </w:rPr>
-        <w:t>3- Thông tin cá nhân có hiển thị giờ không cần thiết</w:t>
-      </w:r>
+          <w:highlight w:val="yellow"/>
+          <w:lang w:val="en-US"/>
+        </w:rPr>
+        <w:t xml:space="preserve">3- </w:t>
+      </w:r>
+      <w:proofErr w:type="spellStart"/>
+      <w:r>
+        <w:rPr>
+          <w:highlight w:val="yellow"/>
+          <w:lang w:val="en-US"/>
+        </w:rPr>
+        <w:t>Thông</w:t>
+      </w:r>
+      <w:proofErr w:type="spellEnd"/>
+      <w:r>
+        <w:rPr>
+          <w:highlight w:val="yellow"/>
+          <w:lang w:val="en-US"/>
+        </w:rPr>
+        <w:t xml:space="preserve"> tin </w:t>
+      </w:r>
+      <w:proofErr w:type="spellStart"/>
+      <w:r>
+        <w:rPr>
+          <w:highlight w:val="yellow"/>
+          <w:lang w:val="en-US"/>
+        </w:rPr>
+        <w:t>cá</w:t>
+      </w:r>
+      <w:proofErr w:type="spellEnd"/>
+      <w:r>
+        <w:rPr>
+          <w:highlight w:val="yellow"/>
+          <w:lang w:val="en-US"/>
+        </w:rPr>
+        <w:t xml:space="preserve"> </w:t>
+      </w:r>
+      <w:proofErr w:type="spellStart"/>
+      <w:r>
+        <w:rPr>
+          <w:highlight w:val="yellow"/>
+          <w:lang w:val="en-US"/>
+        </w:rPr>
+        <w:t>nhân</w:t>
+      </w:r>
+      <w:proofErr w:type="spellEnd"/>
+      <w:r>
+        <w:rPr>
+          <w:highlight w:val="yellow"/>
+          <w:lang w:val="en-US"/>
+        </w:rPr>
+        <w:t xml:space="preserve"> </w:t>
+      </w:r>
+      <w:proofErr w:type="spellStart"/>
+      <w:r>
+        <w:rPr>
+          <w:highlight w:val="yellow"/>
+          <w:lang w:val="en-US"/>
+        </w:rPr>
+        <w:t>có</w:t>
+      </w:r>
+      <w:proofErr w:type="spellEnd"/>
+      <w:r>
+        <w:rPr>
+          <w:highlight w:val="yellow"/>
+          <w:lang w:val="en-US"/>
+        </w:rPr>
+        <w:t xml:space="preserve"> </w:t>
+      </w:r>
+      <w:proofErr w:type="spellStart"/>
+      <w:r>
+        <w:rPr>
+          <w:highlight w:val="yellow"/>
+          <w:lang w:val="en-US"/>
+        </w:rPr>
+        <w:t>hiển</w:t>
+      </w:r>
+      <w:proofErr w:type="spellEnd"/>
+      <w:r>
+        <w:rPr>
+          <w:highlight w:val="yellow"/>
+          <w:lang w:val="en-US"/>
+        </w:rPr>
+        <w:t xml:space="preserve"> </w:t>
+      </w:r>
+      <w:proofErr w:type="spellStart"/>
+      <w:r>
+        <w:rPr>
+          <w:highlight w:val="yellow"/>
+          <w:lang w:val="en-US"/>
+        </w:rPr>
+        <w:t>thị</w:t>
+      </w:r>
+      <w:proofErr w:type="spellEnd"/>
+      <w:r>
+        <w:rPr>
+          <w:highlight w:val="yellow"/>
+          <w:lang w:val="en-US"/>
+        </w:rPr>
+        <w:t xml:space="preserve"> </w:t>
+      </w:r>
+      <w:proofErr w:type="spellStart"/>
+      <w:r>
+        <w:rPr>
+          <w:highlight w:val="yellow"/>
+          <w:lang w:val="en-US"/>
+        </w:rPr>
+        <w:t>giờ</w:t>
+      </w:r>
+      <w:proofErr w:type="spellEnd"/>
+      <w:r>
+        <w:rPr>
+          <w:highlight w:val="yellow"/>
+          <w:lang w:val="en-US"/>
+        </w:rPr>
+        <w:t xml:space="preserve"> </w:t>
+      </w:r>
+      <w:proofErr w:type="spellStart"/>
+      <w:r>
+        <w:rPr>
+          <w:highlight w:val="yellow"/>
+          <w:lang w:val="en-US"/>
+        </w:rPr>
+        <w:t>không</w:t>
+      </w:r>
+      <w:proofErr w:type="spellEnd"/>
+      <w:r>
+        <w:rPr>
+          <w:highlight w:val="yellow"/>
+          <w:lang w:val="en-US"/>
+        </w:rPr>
+        <w:t xml:space="preserve"> </w:t>
+      </w:r>
+      <w:proofErr w:type="spellStart"/>
+      <w:r>
+        <w:rPr>
+          <w:highlight w:val="yellow"/>
+          <w:lang w:val="en-US"/>
+        </w:rPr>
+        <w:t>cần</w:t>
+      </w:r>
+      <w:proofErr w:type="spellEnd"/>
+      <w:r>
+        <w:rPr>
+          <w:highlight w:val="yellow"/>
+          <w:lang w:val="en-US"/>
+        </w:rPr>
+        <w:t xml:space="preserve"> </w:t>
+      </w:r>
+      <w:proofErr w:type="spellStart"/>
+      <w:r>
+        <w:rPr>
+          <w:highlight w:val="yellow"/>
+          <w:lang w:val="en-US"/>
+        </w:rPr>
+        <w:t>thiết</w:t>
+      </w:r>
+      <w:proofErr w:type="spellEnd"/>
     </w:p>
     <w:p>
       <w:pPr>
@@ -161,7 +752,7 @@
       <w:r>
         <w:rPr>
           <w:noProof/>
-          <w:lang w:eastAsia="vi-VN"/>
+          <w:lang w:val="en-US" w:eastAsia="ja-JP"/>
         </w:rPr>
         <w:lastRenderedPageBreak/>
         <w:drawing>
@@ -228,8 +819,46 @@
         <w:rPr>
           <w:lang w:val="en-US"/>
         </w:rPr>
-        <w:t>4- tạo văn phòng</w:t>
-      </w:r>
+        <w:t xml:space="preserve">4- </w:t>
+      </w:r>
+      <w:proofErr w:type="spellStart"/>
+      <w:proofErr w:type="gramStart"/>
+      <w:r>
+        <w:rPr>
+          <w:lang w:val="en-US"/>
+        </w:rPr>
+        <w:t>tạo</w:t>
+      </w:r>
+      <w:proofErr w:type="spellEnd"/>
+      <w:proofErr w:type="gramEnd"/>
+      <w:r>
+        <w:rPr>
+          <w:lang w:val="en-US"/>
+        </w:rPr>
+        <w:t xml:space="preserve"> </w:t>
+      </w:r>
+      <w:proofErr w:type="spellStart"/>
+      <w:r>
+        <w:rPr>
+          <w:lang w:val="en-US"/>
+        </w:rPr>
+        <w:t>văn</w:t>
+      </w:r>
+      <w:proofErr w:type="spellEnd"/>
+      <w:r>
+        <w:rPr>
+          <w:lang w:val="en-US"/>
+        </w:rPr>
+        <w:t xml:space="preserve"> </w:t>
+      </w:r>
+      <w:proofErr w:type="spellStart"/>
+      <w:r>
+        <w:rPr>
+          <w:lang w:val="en-US"/>
+        </w:rPr>
+        <w:t>phòng</w:t>
+      </w:r>
+      <w:proofErr w:type="spellEnd"/>
     </w:p>
     <w:p>
       <w:pPr>
@@ -242,7 +871,147 @@
           <w:lang w:val="en-US"/>
         </w:rPr>
         <w:tab/>
-        <w:t xml:space="preserve">4.1 Chọn hình có tên có dấu không hiển thị được </w:t>
+        <w:t xml:space="preserve">4.1 </w:t>
+      </w:r>
+      <w:proofErr w:type="spellStart"/>
+      <w:r>
+        <w:rPr>
+          <w:lang w:val="en-US"/>
+        </w:rPr>
+        <w:t>Chọn</w:t>
+      </w:r>
+      <w:proofErr w:type="spellEnd"/>
+      <w:r>
+        <w:rPr>
+          <w:lang w:val="en-US"/>
+        </w:rPr>
+        <w:t xml:space="preserve"> </w:t>
+      </w:r>
+      <w:proofErr w:type="spellStart"/>
+      <w:r>
+        <w:rPr>
+          <w:lang w:val="en-US"/>
+        </w:rPr>
+        <w:t>hình</w:t>
+      </w:r>
+      <w:proofErr w:type="spellEnd"/>
+      <w:r>
+        <w:rPr>
+          <w:lang w:val="en-US"/>
+        </w:rPr>
+        <w:t xml:space="preserve"> </w:t>
+      </w:r>
+      <w:proofErr w:type="spellStart"/>
+      <w:r>
+        <w:rPr>
+          <w:lang w:val="en-US"/>
+        </w:rPr>
+        <w:t>có</w:t>
+      </w:r>
+      <w:proofErr w:type="spellEnd"/>
+      <w:r>
+        <w:rPr>
+          <w:lang w:val="en-US"/>
+        </w:rPr>
+        <w:t xml:space="preserve"> </w:t>
+      </w:r>
+      <w:proofErr w:type="spellStart"/>
+      <w:r>
+        <w:rPr>
+          <w:lang w:val="en-US"/>
+        </w:rPr>
+        <w:t>tên</w:t>
+      </w:r>
+      <w:proofErr w:type="spellEnd"/>
+      <w:r>
+        <w:rPr>
+          <w:lang w:val="en-US"/>
+        </w:rPr>
+        <w:t xml:space="preserve"> </w:t>
+      </w:r>
+      <w:proofErr w:type="spellStart"/>
+      <w:r>
+        <w:rPr>
+          <w:lang w:val="en-US"/>
+        </w:rPr>
+        <w:t>có</w:t>
+      </w:r>
+      <w:proofErr w:type="spellEnd"/>
+      <w:r>
+        <w:rPr>
+          <w:lang w:val="en-US"/>
+        </w:rPr>
+        <w:t xml:space="preserve"> </w:t>
+      </w:r>
+      <w:proofErr w:type="spellStart"/>
+      <w:r>
+        <w:rPr>
+          <w:lang w:val="en-US"/>
+        </w:rPr>
+        <w:t>dấu</w:t>
+      </w:r>
+      <w:proofErr w:type="spellEnd"/>
+      <w:r>
+        <w:rPr>
+          <w:lang w:val="en-US"/>
+        </w:rPr>
+        <w:t xml:space="preserve"> </w:t>
+      </w:r>
+      <w:proofErr w:type="spellStart"/>
+      <w:r>
+        <w:rPr>
+          <w:lang w:val="en-US"/>
+        </w:rPr>
+        <w:t>không</w:t>
+      </w:r>
+      <w:proofErr w:type="spellEnd"/>
+      <w:r>
+        <w:rPr>
+          <w:lang w:val="en-US"/>
+        </w:rPr>
+        <w:t xml:space="preserve"> </w:t>
+      </w:r>
+      <w:proofErr w:type="spellStart"/>
+      <w:r>
+        <w:rPr>
+          <w:lang w:val="en-US"/>
+        </w:rPr>
+        <w:t>hiển</w:t>
+      </w:r>
+      <w:proofErr w:type="spellEnd"/>
+      <w:r>
+        <w:rPr>
+          <w:lang w:val="en-US"/>
+        </w:rPr>
+        <w:t xml:space="preserve"> </w:t>
+      </w:r>
+      <w:proofErr w:type="spellStart"/>
+      <w:r>
+        <w:rPr>
+          <w:lang w:val="en-US"/>
+        </w:rPr>
+        <w:t>thị</w:t>
+      </w:r>
+      <w:proofErr w:type="spellEnd"/>
+      <w:r>
+        <w:rPr>
+          <w:lang w:val="en-US"/>
+        </w:rPr>
+        <w:t xml:space="preserve"> </w:t>
+      </w:r>
+      <w:proofErr w:type="spellStart"/>
+      <w:r>
+        <w:rPr>
+          <w:lang w:val="en-US"/>
+        </w:rPr>
+        <w:t>được</w:t>
+      </w:r>
+      <w:proofErr w:type="spellEnd"/>
+      <w:r>
+        <w:rPr>
+          <w:lang w:val="en-US"/>
+        </w:rPr>
+        <w:t xml:space="preserve"> </w:t>
       </w:r>
     </w:p>
     <w:p>
@@ -256,8 +1025,142 @@
           <w:lang w:val="en-US"/>
         </w:rPr>
         <w:tab/>
-        <w:t>4.2 Danh sách tiện nghi không ghi gì vẫn them vào được</w:t>
-      </w:r>
+        <w:t xml:space="preserve">4.2 </w:t>
+      </w:r>
+      <w:proofErr w:type="spellStart"/>
+      <w:r>
+        <w:rPr>
+          <w:lang w:val="en-US"/>
+        </w:rPr>
+        <w:t>Danh</w:t>
+      </w:r>
+      <w:proofErr w:type="spellEnd"/>
+      <w:r>
+        <w:rPr>
+          <w:lang w:val="en-US"/>
+        </w:rPr>
+        <w:t xml:space="preserve"> </w:t>
+      </w:r>
+      <w:proofErr w:type="spellStart"/>
+      <w:r>
+        <w:rPr>
+          <w:lang w:val="en-US"/>
+        </w:rPr>
+        <w:t>sách</w:t>
+      </w:r>
+      <w:proofErr w:type="spellEnd"/>
+      <w:r>
+        <w:rPr>
+          <w:lang w:val="en-US"/>
+        </w:rPr>
+        <w:t xml:space="preserve"> </w:t>
+      </w:r>
+      <w:proofErr w:type="spellStart"/>
+      <w:r>
+        <w:rPr>
+          <w:lang w:val="en-US"/>
+        </w:rPr>
+        <w:t>tiện</w:t>
+      </w:r>
+      <w:proofErr w:type="spellEnd"/>
+      <w:r>
+        <w:rPr>
+          <w:lang w:val="en-US"/>
+        </w:rPr>
+        <w:t xml:space="preserve"> </w:t>
+      </w:r>
+      <w:proofErr w:type="spellStart"/>
+      <w:r>
+        <w:rPr>
+          <w:lang w:val="en-US"/>
+        </w:rPr>
+        <w:t>nghi</w:t>
+      </w:r>
+      <w:proofErr w:type="spellEnd"/>
+      <w:r>
+        <w:rPr>
+          <w:lang w:val="en-US"/>
+        </w:rPr>
+        <w:t xml:space="preserve"> </w:t>
+      </w:r>
+      <w:proofErr w:type="spellStart"/>
+      <w:r>
+        <w:rPr>
+          <w:lang w:val="en-US"/>
+        </w:rPr>
+        <w:t>không</w:t>
+      </w:r>
+      <w:proofErr w:type="spellEnd"/>
+      <w:r>
+        <w:rPr>
+          <w:lang w:val="en-US"/>
+        </w:rPr>
+        <w:t xml:space="preserve"> </w:t>
+      </w:r>
+      <w:proofErr w:type="spellStart"/>
+      <w:r>
+        <w:rPr>
+          <w:lang w:val="en-US"/>
+        </w:rPr>
+        <w:t>ghi</w:t>
+      </w:r>
+      <w:proofErr w:type="spellEnd"/>
+      <w:r>
+        <w:rPr>
+          <w:lang w:val="en-US"/>
+        </w:rPr>
+        <w:t xml:space="preserve"> </w:t>
+      </w:r>
+      <w:proofErr w:type="spellStart"/>
+      <w:r>
+        <w:rPr>
+          <w:lang w:val="en-US"/>
+        </w:rPr>
+        <w:t>gì</w:t>
+      </w:r>
+      <w:proofErr w:type="spellEnd"/>
+      <w:r>
+        <w:rPr>
+          <w:lang w:val="en-US"/>
+        </w:rPr>
+        <w:t xml:space="preserve"> </w:t>
+      </w:r>
+      <w:proofErr w:type="spellStart"/>
+      <w:r>
+        <w:rPr>
+          <w:lang w:val="en-US"/>
+        </w:rPr>
+        <w:t>vẫn</w:t>
+      </w:r>
+      <w:proofErr w:type="spellEnd"/>
+      <w:r>
+        <w:rPr>
+          <w:lang w:val="en-US"/>
+        </w:rPr>
+        <w:t xml:space="preserve"> them </w:t>
+      </w:r>
+      <w:proofErr w:type="spellStart"/>
+      <w:r>
+        <w:rPr>
+          <w:lang w:val="en-US"/>
+        </w:rPr>
+        <w:t>vào</w:t>
+      </w:r>
+      <w:proofErr w:type="spellEnd"/>
+      <w:r>
+        <w:rPr>
+          <w:lang w:val="en-US"/>
+        </w:rPr>
+        <w:t xml:space="preserve"> </w:t>
+      </w:r>
+      <w:proofErr w:type="spellStart"/>
+      <w:r>
+        <w:rPr>
+          <w:lang w:val="en-US"/>
+        </w:rPr>
+        <w:t>được</w:t>
+      </w:r>
+      <w:proofErr w:type="spellEnd"/>
     </w:p>
     <w:p>
       <w:pPr>
@@ -268,7 +1171,7 @@
       <w:r>
         <w:rPr>
           <w:noProof/>
-          <w:lang w:eastAsia="vi-VN"/>
+          <w:lang w:val="en-US" w:eastAsia="ja-JP"/>
         </w:rPr>
         <w:drawing>
           <wp:inline distT="0" distB="0" distL="0" distR="0">
@@ -343,18 +1246,182 @@
         <w:tab/>
         <w:t xml:space="preserve">4.3 </w:t>
       </w:r>
-      <w:r>
-        <w:rPr>
-          <w:lang w:val="en-US"/>
-        </w:rPr>
-        <w:t>vẫn tạo được văn phòng</w:t>
-      </w:r>
-      <w:r>
-        <w:rPr>
-          <w:lang w:val="en-US"/>
-        </w:rPr>
-        <w:t xml:space="preserve"> khi tạo văn phòng có số tầng âm</w:t>
-      </w:r>
+      <w:proofErr w:type="spellStart"/>
+      <w:r>
+        <w:rPr>
+          <w:lang w:val="en-US"/>
+        </w:rPr>
+        <w:t>vẫn</w:t>
+      </w:r>
+      <w:proofErr w:type="spellEnd"/>
+      <w:r>
+        <w:rPr>
+          <w:lang w:val="en-US"/>
+        </w:rPr>
+        <w:t xml:space="preserve"> </w:t>
+      </w:r>
+      <w:proofErr w:type="spellStart"/>
+      <w:r>
+        <w:rPr>
+          <w:lang w:val="en-US"/>
+        </w:rPr>
+        <w:t>tạo</w:t>
+      </w:r>
+      <w:proofErr w:type="spellEnd"/>
+      <w:r>
+        <w:rPr>
+          <w:lang w:val="en-US"/>
+        </w:rPr>
+        <w:t xml:space="preserve"> </w:t>
+      </w:r>
+      <w:proofErr w:type="spellStart"/>
+      <w:r>
+        <w:rPr>
+          <w:lang w:val="en-US"/>
+        </w:rPr>
+        <w:t>được</w:t>
+      </w:r>
+      <w:proofErr w:type="spellEnd"/>
+      <w:r>
+        <w:rPr>
+          <w:lang w:val="en-US"/>
+        </w:rPr>
+        <w:t xml:space="preserve"> </w:t>
+      </w:r>
+      <w:proofErr w:type="spellStart"/>
+      <w:r>
+        <w:rPr>
+          <w:lang w:val="en-US"/>
+        </w:rPr>
+        <w:t>văn</w:t>
+      </w:r>
+      <w:proofErr w:type="spellEnd"/>
+      <w:r>
+        <w:rPr>
+          <w:lang w:val="en-US"/>
+        </w:rPr>
+        <w:t xml:space="preserve"> </w:t>
+      </w:r>
+      <w:proofErr w:type="spellStart"/>
+      <w:r>
+        <w:rPr>
+          <w:lang w:val="en-US"/>
+        </w:rPr>
+        <w:t>phòng</w:t>
+      </w:r>
+      <w:proofErr w:type="spellEnd"/>
+      <w:r>
+        <w:rPr>
+          <w:lang w:val="en-US"/>
+        </w:rPr>
+        <w:t xml:space="preserve"> </w:t>
+      </w:r>
+      <w:proofErr w:type="spellStart"/>
+      <w:r>
+        <w:rPr>
+          <w:lang w:val="en-US"/>
+        </w:rPr>
+        <w:t>khi</w:t>
+      </w:r>
+      <w:proofErr w:type="spellEnd"/>
+      <w:r>
+        <w:rPr>
+          <w:lang w:val="en-US"/>
+        </w:rPr>
+        <w:t xml:space="preserve"> </w:t>
+      </w:r>
+      <w:proofErr w:type="spellStart"/>
+      <w:r>
+        <w:rPr>
+          <w:lang w:val="en-US"/>
+        </w:rPr>
+        <w:t>tạo</w:t>
+      </w:r>
+      <w:proofErr w:type="spellEnd"/>
+      <w:r>
+        <w:rPr>
+          <w:lang w:val="en-US"/>
+        </w:rPr>
+        <w:t xml:space="preserve"> </w:t>
+      </w:r>
+      <w:proofErr w:type="spellStart"/>
+      <w:r>
+        <w:rPr>
+          <w:lang w:val="en-US"/>
+        </w:rPr>
+        <w:t>văn</w:t>
+      </w:r>
+      <w:proofErr w:type="spellEnd"/>
+      <w:r>
+        <w:rPr>
+          <w:lang w:val="en-US"/>
+        </w:rPr>
+        <w:t xml:space="preserve"> </w:t>
+      </w:r>
+      <w:proofErr w:type="spellStart"/>
+      <w:r>
+        <w:rPr>
+          <w:lang w:val="en-US"/>
+        </w:rPr>
+        <w:t>phòng</w:t>
+      </w:r>
+      <w:proofErr w:type="spellEnd"/>
+      <w:r>
+        <w:rPr>
+          <w:lang w:val="en-US"/>
+        </w:rPr>
+        <w:t xml:space="preserve"> </w:t>
+      </w:r>
+      <w:proofErr w:type="spellStart"/>
+      <w:r>
+        <w:rPr>
+          <w:lang w:val="en-US"/>
+        </w:rPr>
+        <w:t>có</w:t>
+      </w:r>
+      <w:proofErr w:type="spellEnd"/>
+      <w:r>
+        <w:rPr>
+          <w:lang w:val="en-US"/>
+        </w:rPr>
+        <w:t xml:space="preserve"> </w:t>
+      </w:r>
+      <w:proofErr w:type="spellStart"/>
+      <w:r>
+        <w:rPr>
+          <w:lang w:val="en-US"/>
+        </w:rPr>
+        <w:t>số</w:t>
+      </w:r>
+      <w:proofErr w:type="spellEnd"/>
+      <w:r>
+        <w:rPr>
+          <w:lang w:val="en-US"/>
+        </w:rPr>
+        <w:t xml:space="preserve"> </w:t>
+      </w:r>
+      <w:proofErr w:type="spellStart"/>
+      <w:r>
+        <w:rPr>
+          <w:lang w:val="en-US"/>
+        </w:rPr>
+        <w:t>tầng</w:t>
+      </w:r>
+      <w:proofErr w:type="spellEnd"/>
+      <w:r>
+        <w:rPr>
+          <w:lang w:val="en-US"/>
+        </w:rPr>
+        <w:t xml:space="preserve"> </w:t>
+      </w:r>
+      <w:proofErr w:type="spellStart"/>
+      <w:r>
+        <w:rPr>
+          <w:lang w:val="en-US"/>
+        </w:rPr>
+        <w:t>âm</w:t>
+      </w:r>
+      <w:proofErr w:type="spellEnd"/>
     </w:p>
     <w:p>
       <w:pPr>
@@ -381,7 +1448,161 @@
           <w:lang w:val="en-US"/>
         </w:rPr>
         <w:tab/>
-        <w:t>4.4 Tạo văn phòng với đơn vi giá liên hệ xuất lỗi 500</w:t>
+        <w:t xml:space="preserve">4.4 </w:t>
+      </w:r>
+      <w:proofErr w:type="spellStart"/>
+      <w:r>
+        <w:rPr>
+          <w:lang w:val="en-US"/>
+        </w:rPr>
+        <w:t>Tạo</w:t>
+      </w:r>
+      <w:proofErr w:type="spellEnd"/>
+      <w:r>
+        <w:rPr>
+          <w:lang w:val="en-US"/>
+        </w:rPr>
+        <w:t xml:space="preserve"> </w:t>
+      </w:r>
+      <w:proofErr w:type="spellStart"/>
+      <w:r>
+        <w:rPr>
+          <w:lang w:val="en-US"/>
+        </w:rPr>
+        <w:t>văn</w:t>
+      </w:r>
+      <w:proofErr w:type="spellEnd"/>
+      <w:r>
+        <w:rPr>
+          <w:lang w:val="en-US"/>
+        </w:rPr>
+        <w:t xml:space="preserve"> </w:t>
+      </w:r>
+      <w:proofErr w:type="spellStart"/>
+      <w:r>
+        <w:rPr>
+          <w:lang w:val="en-US"/>
+        </w:rPr>
+        <w:t>phòng</w:t>
+      </w:r>
+      <w:proofErr w:type="spellEnd"/>
+      <w:r>
+        <w:rPr>
+          <w:lang w:val="en-US"/>
+        </w:rPr>
+        <w:t xml:space="preserve"> </w:t>
+      </w:r>
+      <w:proofErr w:type="spellStart"/>
+      <w:r>
+        <w:rPr>
+          <w:lang w:val="en-US"/>
+        </w:rPr>
+        <w:t>với</w:t>
+      </w:r>
+      <w:proofErr w:type="spellEnd"/>
+      <w:r>
+        <w:rPr>
+          <w:lang w:val="en-US"/>
+        </w:rPr>
+        <w:t xml:space="preserve"> </w:t>
+      </w:r>
+      <w:proofErr w:type="spellStart"/>
+      <w:r>
+        <w:rPr>
+          <w:lang w:val="en-US"/>
+        </w:rPr>
+        <w:t>đơn</w:t>
+      </w:r>
+      <w:proofErr w:type="spellEnd"/>
+      <w:r>
+        <w:rPr>
+          <w:lang w:val="en-US"/>
+        </w:rPr>
+        <w:t xml:space="preserve"> </w:t>
+      </w:r>
+      <w:proofErr w:type="gramStart"/>
+      <w:r>
+        <w:rPr>
+          <w:lang w:val="en-US"/>
+        </w:rPr>
+        <w:t>vi</w:t>
+      </w:r>
+      <w:proofErr w:type="gramEnd"/>
+      <w:r>
+        <w:rPr>
+          <w:lang w:val="en-US"/>
+        </w:rPr>
+        <w:t xml:space="preserve"> </w:t>
+      </w:r>
+      <w:proofErr w:type="spellStart"/>
+      <w:r>
+        <w:rPr>
+          <w:lang w:val="en-US"/>
+        </w:rPr>
+        <w:t>giá</w:t>
+      </w:r>
+      <w:proofErr w:type="spellEnd"/>
+      <w:r>
+        <w:rPr>
+          <w:lang w:val="en-US"/>
+        </w:rPr>
+        <w:t xml:space="preserve"> </w:t>
+      </w:r>
+      <w:proofErr w:type="spellStart"/>
+      <w:r>
+        <w:rPr>
+          <w:lang w:val="en-US"/>
+        </w:rPr>
+        <w:t>liên</w:t>
+      </w:r>
+      <w:proofErr w:type="spellEnd"/>
+      <w:r>
+        <w:rPr>
+          <w:lang w:val="en-US"/>
+        </w:rPr>
+        <w:t xml:space="preserve"> </w:t>
+      </w:r>
+      <w:proofErr w:type="spellStart"/>
+      <w:r>
+        <w:rPr>
+          <w:lang w:val="en-US"/>
+        </w:rPr>
+        <w:t>hệ</w:t>
+      </w:r>
+      <w:proofErr w:type="spellEnd"/>
+      <w:r>
+        <w:rPr>
+          <w:lang w:val="en-US"/>
+        </w:rPr>
+        <w:t xml:space="preserve"> </w:t>
+      </w:r>
+      <w:proofErr w:type="spellStart"/>
+      <w:r>
+        <w:rPr>
+          <w:lang w:val="en-US"/>
+        </w:rPr>
+        <w:t>xuất</w:t>
+      </w:r>
+      <w:proofErr w:type="spellEnd"/>
+      <w:r>
+        <w:rPr>
+          <w:lang w:val="en-US"/>
+        </w:rPr>
+        <w:t xml:space="preserve"> </w:t>
+      </w:r>
+      <w:proofErr w:type="spellStart"/>
+      <w:r>
+        <w:rPr>
+          <w:lang w:val="en-US"/>
+        </w:rPr>
+        <w:t>lỗi</w:t>
+      </w:r>
+      <w:proofErr w:type="spellEnd"/>
+      <w:r>
+        <w:rPr>
+          <w:lang w:val="en-US"/>
+        </w:rPr>
+        <w:t xml:space="preserve"> 500</w:t>
       </w:r>
     </w:p>
     <w:p>
@@ -393,7 +1614,7 @@
       <w:r>
         <w:rPr>
           <w:noProof/>
-          <w:lang w:eastAsia="vi-VN"/>
+          <w:lang w:val="en-US" w:eastAsia="ja-JP"/>
         </w:rPr>
         <w:drawing>
           <wp:inline distT="0" distB="0" distL="0" distR="0">
@@ -452,7 +1673,161 @@
         <w:rPr>
           <w:lang w:val="en-US"/>
         </w:rPr>
-        <w:t xml:space="preserve">5- Quản lí yêu cầu sửa chữa: bị lỗi giao việc lại </w:t>
+        <w:t xml:space="preserve">5- </w:t>
+      </w:r>
+      <w:proofErr w:type="spellStart"/>
+      <w:r>
+        <w:rPr>
+          <w:lang w:val="en-US"/>
+        </w:rPr>
+        <w:t>Quản</w:t>
+      </w:r>
+      <w:proofErr w:type="spellEnd"/>
+      <w:r>
+        <w:rPr>
+          <w:lang w:val="en-US"/>
+        </w:rPr>
+        <w:t xml:space="preserve"> </w:t>
+      </w:r>
+      <w:proofErr w:type="spellStart"/>
+      <w:r>
+        <w:rPr>
+          <w:lang w:val="en-US"/>
+        </w:rPr>
+        <w:t>lí</w:t>
+      </w:r>
+      <w:proofErr w:type="spellEnd"/>
+      <w:r>
+        <w:rPr>
+          <w:lang w:val="en-US"/>
+        </w:rPr>
+        <w:t xml:space="preserve"> </w:t>
+      </w:r>
+      <w:proofErr w:type="spellStart"/>
+      <w:r>
+        <w:rPr>
+          <w:lang w:val="en-US"/>
+        </w:rPr>
+        <w:t>yêu</w:t>
+      </w:r>
+      <w:proofErr w:type="spellEnd"/>
+      <w:r>
+        <w:rPr>
+          <w:lang w:val="en-US"/>
+        </w:rPr>
+        <w:t xml:space="preserve"> </w:t>
+      </w:r>
+      <w:proofErr w:type="spellStart"/>
+      <w:r>
+        <w:rPr>
+          <w:lang w:val="en-US"/>
+        </w:rPr>
+        <w:t>cầu</w:t>
+      </w:r>
+      <w:proofErr w:type="spellEnd"/>
+      <w:r>
+        <w:rPr>
+          <w:lang w:val="en-US"/>
+        </w:rPr>
+        <w:t xml:space="preserve"> </w:t>
+      </w:r>
+      <w:proofErr w:type="spellStart"/>
+      <w:r>
+        <w:rPr>
+          <w:lang w:val="en-US"/>
+        </w:rPr>
+        <w:t>sửa</w:t>
+      </w:r>
+      <w:proofErr w:type="spellEnd"/>
+      <w:r>
+        <w:rPr>
+          <w:lang w:val="en-US"/>
+        </w:rPr>
+        <w:t xml:space="preserve"> </w:t>
+      </w:r>
+      <w:proofErr w:type="spellStart"/>
+      <w:r>
+        <w:rPr>
+          <w:lang w:val="en-US"/>
+        </w:rPr>
+        <w:t>chữa</w:t>
+      </w:r>
+      <w:proofErr w:type="spellEnd"/>
+      <w:r>
+        <w:rPr>
+          <w:lang w:val="en-US"/>
+        </w:rPr>
+        <w:t xml:space="preserve">: </w:t>
+      </w:r>
+      <w:proofErr w:type="spellStart"/>
+      <w:r>
+        <w:rPr>
+          <w:lang w:val="en-US"/>
+        </w:rPr>
+        <w:t>bị</w:t>
+      </w:r>
+      <w:proofErr w:type="spellEnd"/>
+      <w:r>
+        <w:rPr>
+          <w:lang w:val="en-US"/>
+        </w:rPr>
+        <w:t xml:space="preserve"> </w:t>
+      </w:r>
+      <w:proofErr w:type="spellStart"/>
+      <w:r>
+        <w:rPr>
+          <w:lang w:val="en-US"/>
+        </w:rPr>
+        <w:t>lỗi</w:t>
+      </w:r>
+      <w:proofErr w:type="spellEnd"/>
+      <w:r>
+        <w:rPr>
+          <w:lang w:val="en-US"/>
+        </w:rPr>
+        <w:t xml:space="preserve"> </w:t>
+      </w:r>
+      <w:proofErr w:type="spellStart"/>
+      <w:r>
+        <w:rPr>
+          <w:lang w:val="en-US"/>
+        </w:rPr>
+        <w:t>giao</w:t>
+      </w:r>
+      <w:proofErr w:type="spellEnd"/>
+      <w:r>
+        <w:rPr>
+          <w:lang w:val="en-US"/>
+        </w:rPr>
+        <w:t xml:space="preserve"> </w:t>
+      </w:r>
+      <w:proofErr w:type="spellStart"/>
+      <w:r>
+        <w:rPr>
+          <w:lang w:val="en-US"/>
+        </w:rPr>
+        <w:t>việc</w:t>
+      </w:r>
+      <w:proofErr w:type="spellEnd"/>
+      <w:r>
+        <w:rPr>
+          <w:lang w:val="en-US"/>
+        </w:rPr>
+        <w:t xml:space="preserve"> </w:t>
+      </w:r>
+      <w:proofErr w:type="spellStart"/>
+      <w:r>
+        <w:rPr>
+          <w:lang w:val="en-US"/>
+        </w:rPr>
+        <w:t>lại</w:t>
+      </w:r>
+      <w:proofErr w:type="spellEnd"/>
+      <w:r>
+        <w:rPr>
+          <w:lang w:val="en-US"/>
+        </w:rPr>
+        <w:t xml:space="preserve"> </w:t>
       </w:r>
     </w:p>
     <w:p>
@@ -464,7 +1839,7 @@
       <w:r>
         <w:rPr>
           <w:noProof/>
-          <w:lang w:eastAsia="vi-VN"/>
+          <w:lang w:val="en-US" w:eastAsia="ja-JP"/>
         </w:rPr>
         <w:drawing>
           <wp:inline distT="0" distB="0" distL="0" distR="0">
@@ -521,10 +1896,228 @@
       </w:pPr>
       <w:r>
         <w:rPr>
-          <w:lang w:val="en-US"/>
-        </w:rPr>
-        <w:t>6- Quản lí thiết bị chưa có nút huỷ trong phần chỉnh sửa để quay lại</w:t>
-      </w:r>
+          <w:highlight w:val="yellow"/>
+          <w:lang w:val="en-US"/>
+        </w:rPr>
+        <w:t xml:space="preserve">6- </w:t>
+      </w:r>
+      <w:proofErr w:type="spellStart"/>
+      <w:r>
+        <w:rPr>
+          <w:highlight w:val="yellow"/>
+          <w:lang w:val="en-US"/>
+        </w:rPr>
+        <w:t>Quản</w:t>
+      </w:r>
+      <w:proofErr w:type="spellEnd"/>
+      <w:r>
+        <w:rPr>
+          <w:highlight w:val="yellow"/>
+          <w:lang w:val="en-US"/>
+        </w:rPr>
+        <w:t xml:space="preserve"> </w:t>
+      </w:r>
+      <w:proofErr w:type="spellStart"/>
+      <w:r>
+        <w:rPr>
+          <w:highlight w:val="yellow"/>
+          <w:lang w:val="en-US"/>
+        </w:rPr>
+        <w:t>lí</w:t>
+      </w:r>
+      <w:proofErr w:type="spellEnd"/>
+      <w:r>
+        <w:rPr>
+          <w:highlight w:val="yellow"/>
+          <w:lang w:val="en-US"/>
+        </w:rPr>
+        <w:t xml:space="preserve"> </w:t>
+      </w:r>
+      <w:proofErr w:type="spellStart"/>
+      <w:r>
+        <w:rPr>
+          <w:highlight w:val="yellow"/>
+          <w:lang w:val="en-US"/>
+        </w:rPr>
+        <w:t>thiết</w:t>
+      </w:r>
+      <w:proofErr w:type="spellEnd"/>
+      <w:r>
+        <w:rPr>
+          <w:highlight w:val="yellow"/>
+          <w:lang w:val="en-US"/>
+        </w:rPr>
+        <w:t xml:space="preserve"> </w:t>
+      </w:r>
+      <w:proofErr w:type="spellStart"/>
+      <w:r>
+        <w:rPr>
+          <w:highlight w:val="yellow"/>
+          <w:lang w:val="en-US"/>
+        </w:rPr>
+        <w:t>bị</w:t>
+      </w:r>
+      <w:proofErr w:type="spellEnd"/>
+      <w:r>
+        <w:rPr>
+          <w:highlight w:val="yellow"/>
+          <w:lang w:val="en-US"/>
+        </w:rPr>
+        <w:t xml:space="preserve"> </w:t>
+      </w:r>
+      <w:proofErr w:type="spellStart"/>
+      <w:r>
+        <w:rPr>
+          <w:highlight w:val="yellow"/>
+          <w:lang w:val="en-US"/>
+        </w:rPr>
+        <w:t>chưa</w:t>
+      </w:r>
+      <w:proofErr w:type="spellEnd"/>
+      <w:r>
+        <w:rPr>
+          <w:highlight w:val="yellow"/>
+          <w:lang w:val="en-US"/>
+        </w:rPr>
+        <w:t xml:space="preserve"> </w:t>
+      </w:r>
+      <w:proofErr w:type="spellStart"/>
+      <w:r>
+        <w:rPr>
+          <w:highlight w:val="yellow"/>
+          <w:lang w:val="en-US"/>
+        </w:rPr>
+        <w:t>có</w:t>
+      </w:r>
+      <w:proofErr w:type="spellEnd"/>
+      <w:r>
+        <w:rPr>
+          <w:highlight w:val="yellow"/>
+          <w:lang w:val="en-US"/>
+        </w:rPr>
+        <w:t xml:space="preserve"> </w:t>
+      </w:r>
+      <w:proofErr w:type="spellStart"/>
+      <w:r>
+        <w:rPr>
+          <w:highlight w:val="yellow"/>
+          <w:lang w:val="en-US"/>
+        </w:rPr>
+        <w:t>nút</w:t>
+      </w:r>
+      <w:proofErr w:type="spellEnd"/>
+      <w:r>
+        <w:rPr>
+          <w:highlight w:val="yellow"/>
+          <w:lang w:val="en-US"/>
+        </w:rPr>
+        <w:t xml:space="preserve"> </w:t>
+      </w:r>
+      <w:proofErr w:type="spellStart"/>
+      <w:r>
+        <w:rPr>
+          <w:highlight w:val="yellow"/>
+          <w:lang w:val="en-US"/>
+        </w:rPr>
+        <w:t>huỷ</w:t>
+      </w:r>
+      <w:proofErr w:type="spellEnd"/>
+      <w:r>
+        <w:rPr>
+          <w:highlight w:val="yellow"/>
+          <w:lang w:val="en-US"/>
+        </w:rPr>
+        <w:t xml:space="preserve"> </w:t>
+      </w:r>
+      <w:proofErr w:type="spellStart"/>
+      <w:r>
+        <w:rPr>
+          <w:highlight w:val="yellow"/>
+          <w:lang w:val="en-US"/>
+        </w:rPr>
+        <w:t>trong</w:t>
+      </w:r>
+      <w:proofErr w:type="spellEnd"/>
+      <w:r>
+        <w:rPr>
+          <w:highlight w:val="yellow"/>
+          <w:lang w:val="en-US"/>
+        </w:rPr>
+        <w:t xml:space="preserve"> </w:t>
+      </w:r>
+      <w:proofErr w:type="spellStart"/>
+      <w:r>
+        <w:rPr>
+          <w:highlight w:val="yellow"/>
+          <w:lang w:val="en-US"/>
+        </w:rPr>
+        <w:t>phần</w:t>
+      </w:r>
+      <w:proofErr w:type="spellEnd"/>
+      <w:r>
+        <w:rPr>
+          <w:highlight w:val="yellow"/>
+          <w:lang w:val="en-US"/>
+        </w:rPr>
+        <w:t xml:space="preserve"> </w:t>
+      </w:r>
+      <w:proofErr w:type="spellStart"/>
+      <w:r>
+        <w:rPr>
+          <w:highlight w:val="yellow"/>
+          <w:lang w:val="en-US"/>
+        </w:rPr>
+        <w:t>chỉnh</w:t>
+      </w:r>
+      <w:proofErr w:type="spellEnd"/>
+      <w:r>
+        <w:rPr>
+          <w:highlight w:val="yellow"/>
+          <w:lang w:val="en-US"/>
+        </w:rPr>
+        <w:t xml:space="preserve"> </w:t>
+      </w:r>
+      <w:proofErr w:type="spellStart"/>
+      <w:r>
+        <w:rPr>
+          <w:highlight w:val="yellow"/>
+          <w:lang w:val="en-US"/>
+        </w:rPr>
+        <w:t>sửa</w:t>
+      </w:r>
+      <w:proofErr w:type="spellEnd"/>
+      <w:r>
+        <w:rPr>
+          <w:highlight w:val="yellow"/>
+          <w:lang w:val="en-US"/>
+        </w:rPr>
+        <w:t xml:space="preserve"> </w:t>
+      </w:r>
+      <w:proofErr w:type="spellStart"/>
+      <w:r>
+        <w:rPr>
+          <w:highlight w:val="yellow"/>
+          <w:lang w:val="en-US"/>
+        </w:rPr>
+        <w:t>để</w:t>
+      </w:r>
+      <w:proofErr w:type="spellEnd"/>
+      <w:r>
+        <w:rPr>
+          <w:highlight w:val="yellow"/>
+          <w:lang w:val="en-US"/>
+        </w:rPr>
+        <w:t xml:space="preserve"> quay </w:t>
+      </w:r>
+      <w:proofErr w:type="spellStart"/>
+      <w:r>
+        <w:rPr>
+          <w:highlight w:val="yellow"/>
+          <w:lang w:val="en-US"/>
+        </w:rPr>
+        <w:t>lại</w:t>
+      </w:r>
+      <w:proofErr w:type="spellEnd"/>
     </w:p>
     <w:p>
       <w:pPr>
@@ -536,7 +2129,427 @@
         <w:rPr>
           <w:lang w:val="en-US"/>
         </w:rPr>
-        <w:t>7- Quản lí thuê thiết bị, chọn giao việc lại nhưng vẫn chưa thể giao việc lại, công việc được giao vẫn còn lưu mặc dù đã chọn giao việc lại.</w:t>
+        <w:t xml:space="preserve">7- </w:t>
+      </w:r>
+      <w:proofErr w:type="spellStart"/>
+      <w:r>
+        <w:rPr>
+          <w:lang w:val="en-US"/>
+        </w:rPr>
+        <w:t>Quản</w:t>
+      </w:r>
+      <w:proofErr w:type="spellEnd"/>
+      <w:r>
+        <w:rPr>
+          <w:lang w:val="en-US"/>
+        </w:rPr>
+        <w:t xml:space="preserve"> </w:t>
+      </w:r>
+      <w:proofErr w:type="spellStart"/>
+      <w:r>
+        <w:rPr>
+          <w:lang w:val="en-US"/>
+        </w:rPr>
+        <w:t>lí</w:t>
+      </w:r>
+      <w:proofErr w:type="spellEnd"/>
+      <w:r>
+        <w:rPr>
+          <w:lang w:val="en-US"/>
+        </w:rPr>
+        <w:t xml:space="preserve"> </w:t>
+      </w:r>
+      <w:proofErr w:type="spellStart"/>
+      <w:r>
+        <w:rPr>
+          <w:lang w:val="en-US"/>
+        </w:rPr>
+        <w:t>thuê</w:t>
+      </w:r>
+      <w:proofErr w:type="spellEnd"/>
+      <w:r>
+        <w:rPr>
+          <w:lang w:val="en-US"/>
+        </w:rPr>
+        <w:t xml:space="preserve"> </w:t>
+      </w:r>
+      <w:proofErr w:type="spellStart"/>
+      <w:r>
+        <w:rPr>
+          <w:lang w:val="en-US"/>
+        </w:rPr>
+        <w:t>thiết</w:t>
+      </w:r>
+      <w:proofErr w:type="spellEnd"/>
+      <w:r>
+        <w:rPr>
+          <w:lang w:val="en-US"/>
+        </w:rPr>
+        <w:t xml:space="preserve"> </w:t>
+      </w:r>
+      <w:proofErr w:type="spellStart"/>
+      <w:r>
+        <w:rPr>
+          <w:lang w:val="en-US"/>
+        </w:rPr>
+        <w:t>bị</w:t>
+      </w:r>
+      <w:proofErr w:type="spellEnd"/>
+      <w:r>
+        <w:rPr>
+          <w:lang w:val="en-US"/>
+        </w:rPr>
+        <w:t xml:space="preserve">, </w:t>
+      </w:r>
+      <w:proofErr w:type="spellStart"/>
+      <w:r>
+        <w:rPr>
+          <w:lang w:val="en-US"/>
+        </w:rPr>
+        <w:t>chọn</w:t>
+      </w:r>
+      <w:proofErr w:type="spellEnd"/>
+      <w:r>
+        <w:rPr>
+          <w:lang w:val="en-US"/>
+        </w:rPr>
+        <w:t xml:space="preserve"> </w:t>
+      </w:r>
+      <w:proofErr w:type="spellStart"/>
+      <w:r>
+        <w:rPr>
+          <w:lang w:val="en-US"/>
+        </w:rPr>
+        <w:t>giao</w:t>
+      </w:r>
+      <w:proofErr w:type="spellEnd"/>
+      <w:r>
+        <w:rPr>
+          <w:lang w:val="en-US"/>
+        </w:rPr>
+        <w:t xml:space="preserve"> </w:t>
+      </w:r>
+      <w:proofErr w:type="spellStart"/>
+      <w:r>
+        <w:rPr>
+          <w:lang w:val="en-US"/>
+        </w:rPr>
+        <w:t>việc</w:t>
+      </w:r>
+      <w:proofErr w:type="spellEnd"/>
+      <w:r>
+        <w:rPr>
+          <w:lang w:val="en-US"/>
+        </w:rPr>
+        <w:t xml:space="preserve"> </w:t>
+      </w:r>
+      <w:proofErr w:type="spellStart"/>
+      <w:r>
+        <w:rPr>
+          <w:lang w:val="en-US"/>
+        </w:rPr>
+        <w:t>lại</w:t>
+      </w:r>
+      <w:proofErr w:type="spellEnd"/>
+      <w:r>
+        <w:rPr>
+          <w:lang w:val="en-US"/>
+        </w:rPr>
+        <w:t xml:space="preserve"> </w:t>
+      </w:r>
+      <w:proofErr w:type="spellStart"/>
+      <w:r>
+        <w:rPr>
+          <w:lang w:val="en-US"/>
+        </w:rPr>
+        <w:t>nhưng</w:t>
+      </w:r>
+      <w:proofErr w:type="spellEnd"/>
+      <w:r>
+        <w:rPr>
+          <w:lang w:val="en-US"/>
+        </w:rPr>
+        <w:t xml:space="preserve"> </w:t>
+      </w:r>
+      <w:proofErr w:type="spellStart"/>
+      <w:r>
+        <w:rPr>
+          <w:lang w:val="en-US"/>
+        </w:rPr>
+        <w:t>vẫn</w:t>
+      </w:r>
+      <w:proofErr w:type="spellEnd"/>
+      <w:r>
+        <w:rPr>
+          <w:lang w:val="en-US"/>
+        </w:rPr>
+        <w:t xml:space="preserve"> </w:t>
+      </w:r>
+      <w:proofErr w:type="spellStart"/>
+      <w:r>
+        <w:rPr>
+          <w:lang w:val="en-US"/>
+        </w:rPr>
+        <w:t>chưa</w:t>
+      </w:r>
+      <w:proofErr w:type="spellEnd"/>
+      <w:r>
+        <w:rPr>
+          <w:lang w:val="en-US"/>
+        </w:rPr>
+        <w:t xml:space="preserve"> </w:t>
+      </w:r>
+      <w:proofErr w:type="spellStart"/>
+      <w:r>
+        <w:rPr>
+          <w:lang w:val="en-US"/>
+        </w:rPr>
+        <w:t>thể</w:t>
+      </w:r>
+      <w:proofErr w:type="spellEnd"/>
+      <w:r>
+        <w:rPr>
+          <w:lang w:val="en-US"/>
+        </w:rPr>
+        <w:t xml:space="preserve"> </w:t>
+      </w:r>
+      <w:proofErr w:type="spellStart"/>
+      <w:r>
+        <w:rPr>
+          <w:lang w:val="en-US"/>
+        </w:rPr>
+        <w:t>giao</w:t>
+      </w:r>
+      <w:proofErr w:type="spellEnd"/>
+      <w:r>
+        <w:rPr>
+          <w:lang w:val="en-US"/>
+        </w:rPr>
+        <w:t xml:space="preserve"> </w:t>
+      </w:r>
+      <w:proofErr w:type="spellStart"/>
+      <w:r>
+        <w:rPr>
+          <w:lang w:val="en-US"/>
+        </w:rPr>
+        <w:t>việc</w:t>
+      </w:r>
+      <w:proofErr w:type="spellEnd"/>
+      <w:r>
+        <w:rPr>
+          <w:lang w:val="en-US"/>
+        </w:rPr>
+        <w:t xml:space="preserve"> </w:t>
+      </w:r>
+      <w:proofErr w:type="spellStart"/>
+      <w:r>
+        <w:rPr>
+          <w:lang w:val="en-US"/>
+        </w:rPr>
+        <w:t>lại</w:t>
+      </w:r>
+      <w:proofErr w:type="spellEnd"/>
+      <w:r>
+        <w:rPr>
+          <w:lang w:val="en-US"/>
+        </w:rPr>
+        <w:t xml:space="preserve">, </w:t>
+      </w:r>
+      <w:proofErr w:type="spellStart"/>
+      <w:r>
+        <w:rPr>
+          <w:lang w:val="en-US"/>
+        </w:rPr>
+        <w:t>công</w:t>
+      </w:r>
+      <w:proofErr w:type="spellEnd"/>
+      <w:r>
+        <w:rPr>
+          <w:lang w:val="en-US"/>
+        </w:rPr>
+        <w:t xml:space="preserve"> </w:t>
+      </w:r>
+      <w:proofErr w:type="spellStart"/>
+      <w:r>
+        <w:rPr>
+          <w:lang w:val="en-US"/>
+        </w:rPr>
+        <w:t>việc</w:t>
+      </w:r>
+      <w:proofErr w:type="spellEnd"/>
+      <w:r>
+        <w:rPr>
+          <w:lang w:val="en-US"/>
+        </w:rPr>
+        <w:t xml:space="preserve"> </w:t>
+      </w:r>
+      <w:proofErr w:type="spellStart"/>
+      <w:r>
+        <w:rPr>
+          <w:lang w:val="en-US"/>
+        </w:rPr>
+        <w:t>được</w:t>
+      </w:r>
+      <w:proofErr w:type="spellEnd"/>
+      <w:r>
+        <w:rPr>
+          <w:lang w:val="en-US"/>
+        </w:rPr>
+        <w:t xml:space="preserve"> </w:t>
+      </w:r>
+      <w:proofErr w:type="spellStart"/>
+      <w:r>
+        <w:rPr>
+          <w:lang w:val="en-US"/>
+        </w:rPr>
+        <w:t>giao</w:t>
+      </w:r>
+      <w:proofErr w:type="spellEnd"/>
+      <w:r>
+        <w:rPr>
+          <w:lang w:val="en-US"/>
+        </w:rPr>
+        <w:t xml:space="preserve"> </w:t>
+      </w:r>
+      <w:proofErr w:type="spellStart"/>
+      <w:r>
+        <w:rPr>
+          <w:lang w:val="en-US"/>
+        </w:rPr>
+        <w:t>vẫn</w:t>
+      </w:r>
+      <w:proofErr w:type="spellEnd"/>
+      <w:r>
+        <w:rPr>
+          <w:lang w:val="en-US"/>
+        </w:rPr>
+        <w:t xml:space="preserve"> </w:t>
+      </w:r>
+      <w:proofErr w:type="spellStart"/>
+      <w:r>
+        <w:rPr>
+          <w:lang w:val="en-US"/>
+        </w:rPr>
+        <w:t>còn</w:t>
+      </w:r>
+      <w:proofErr w:type="spellEnd"/>
+      <w:r>
+        <w:rPr>
+          <w:lang w:val="en-US"/>
+        </w:rPr>
+        <w:t xml:space="preserve"> </w:t>
+      </w:r>
+      <w:proofErr w:type="spellStart"/>
+      <w:r>
+        <w:rPr>
+          <w:lang w:val="en-US"/>
+        </w:rPr>
+        <w:t>lưu</w:t>
+      </w:r>
+      <w:proofErr w:type="spellEnd"/>
+      <w:r>
+        <w:rPr>
+          <w:lang w:val="en-US"/>
+        </w:rPr>
+        <w:t xml:space="preserve"> </w:t>
+      </w:r>
+      <w:proofErr w:type="spellStart"/>
+      <w:r>
+        <w:rPr>
+          <w:lang w:val="en-US"/>
+        </w:rPr>
+        <w:t>mặc</w:t>
+      </w:r>
+      <w:proofErr w:type="spellEnd"/>
+      <w:r>
+        <w:rPr>
+          <w:lang w:val="en-US"/>
+        </w:rPr>
+        <w:t xml:space="preserve"> </w:t>
+      </w:r>
+      <w:proofErr w:type="spellStart"/>
+      <w:r>
+        <w:rPr>
+          <w:lang w:val="en-US"/>
+        </w:rPr>
+        <w:t>dù</w:t>
+      </w:r>
+      <w:proofErr w:type="spellEnd"/>
+      <w:r>
+        <w:rPr>
+          <w:lang w:val="en-US"/>
+        </w:rPr>
+        <w:t xml:space="preserve"> </w:t>
+      </w:r>
+      <w:proofErr w:type="spellStart"/>
+      <w:r>
+        <w:rPr>
+          <w:lang w:val="en-US"/>
+        </w:rPr>
+        <w:t>đã</w:t>
+      </w:r>
+      <w:proofErr w:type="spellEnd"/>
+      <w:r>
+        <w:rPr>
+          <w:lang w:val="en-US"/>
+        </w:rPr>
+        <w:t xml:space="preserve"> </w:t>
+      </w:r>
+      <w:proofErr w:type="spellStart"/>
+      <w:r>
+        <w:rPr>
+          <w:lang w:val="en-US"/>
+        </w:rPr>
+        <w:t>chọn</w:t>
+      </w:r>
+      <w:proofErr w:type="spellEnd"/>
+      <w:r>
+        <w:rPr>
+          <w:lang w:val="en-US"/>
+        </w:rPr>
+        <w:t xml:space="preserve"> </w:t>
+      </w:r>
+      <w:proofErr w:type="spellStart"/>
+      <w:r>
+        <w:rPr>
+          <w:lang w:val="en-US"/>
+        </w:rPr>
+        <w:t>giao</w:t>
+      </w:r>
+      <w:proofErr w:type="spellEnd"/>
+      <w:r>
+        <w:rPr>
+          <w:lang w:val="en-US"/>
+        </w:rPr>
+        <w:t xml:space="preserve"> </w:t>
+      </w:r>
+      <w:proofErr w:type="spellStart"/>
+      <w:r>
+        <w:rPr>
+          <w:lang w:val="en-US"/>
+        </w:rPr>
+        <w:t>việc</w:t>
+      </w:r>
+      <w:proofErr w:type="spellEnd"/>
+      <w:r>
+        <w:rPr>
+          <w:lang w:val="en-US"/>
+        </w:rPr>
+        <w:t xml:space="preserve"> </w:t>
+      </w:r>
+      <w:proofErr w:type="spellStart"/>
+      <w:r>
+        <w:rPr>
+          <w:lang w:val="en-US"/>
+        </w:rPr>
+        <w:t>lại</w:t>
+      </w:r>
+      <w:proofErr w:type="spellEnd"/>
+      <w:r>
+        <w:rPr>
+          <w:lang w:val="en-US"/>
+        </w:rPr>
+        <w:t>.</w:t>
       </w:r>
     </w:p>
     <w:p>
@@ -550,7 +2563,49 @@
           <w:lang w:val="en-US"/>
         </w:rPr>
         <w:lastRenderedPageBreak/>
-        <w:t>8- Thuê thiết bị:</w:t>
+        <w:t xml:space="preserve">8- </w:t>
+      </w:r>
+      <w:proofErr w:type="spellStart"/>
+      <w:r>
+        <w:rPr>
+          <w:lang w:val="en-US"/>
+        </w:rPr>
+        <w:t>Thuê</w:t>
+      </w:r>
+      <w:proofErr w:type="spellEnd"/>
+      <w:r>
+        <w:rPr>
+          <w:lang w:val="en-US"/>
+        </w:rPr>
+        <w:t xml:space="preserve"> </w:t>
+      </w:r>
+      <w:proofErr w:type="spellStart"/>
+      <w:r>
+        <w:rPr>
+          <w:lang w:val="en-US"/>
+        </w:rPr>
+        <w:t>thiết</w:t>
+      </w:r>
+      <w:proofErr w:type="spellEnd"/>
+      <w:r>
+        <w:rPr>
+          <w:lang w:val="en-US"/>
+        </w:rPr>
+        <w:t xml:space="preserve"> </w:t>
+      </w:r>
+      <w:proofErr w:type="spellStart"/>
+      <w:r>
+        <w:rPr>
+          <w:lang w:val="en-US"/>
+        </w:rPr>
+        <w:t>bị</w:t>
+      </w:r>
+      <w:proofErr w:type="spellEnd"/>
+      <w:r>
+        <w:rPr>
+          <w:lang w:val="en-US"/>
+        </w:rPr>
+        <w:t>:</w:t>
       </w:r>
     </w:p>
     <w:p>
@@ -563,7 +2618,135 @@
         <w:rPr>
           <w:lang w:val="en-US"/>
         </w:rPr>
-        <w:t xml:space="preserve"> bị lỗi không giao việc được ngoài giao diện </w:t>
+        <w:t xml:space="preserve"> </w:t>
+      </w:r>
+      <w:proofErr w:type="spellStart"/>
+      <w:proofErr w:type="gramStart"/>
+      <w:r>
+        <w:rPr>
+          <w:lang w:val="en-US"/>
+        </w:rPr>
+        <w:t>bị</w:t>
+      </w:r>
+      <w:proofErr w:type="spellEnd"/>
+      <w:proofErr w:type="gramEnd"/>
+      <w:r>
+        <w:rPr>
+          <w:lang w:val="en-US"/>
+        </w:rPr>
+        <w:t xml:space="preserve"> </w:t>
+      </w:r>
+      <w:proofErr w:type="spellStart"/>
+      <w:r>
+        <w:rPr>
+          <w:lang w:val="en-US"/>
+        </w:rPr>
+        <w:t>lỗi</w:t>
+      </w:r>
+      <w:proofErr w:type="spellEnd"/>
+      <w:r>
+        <w:rPr>
+          <w:lang w:val="en-US"/>
+        </w:rPr>
+        <w:t xml:space="preserve"> </w:t>
+      </w:r>
+      <w:proofErr w:type="spellStart"/>
+      <w:r>
+        <w:rPr>
+          <w:lang w:val="en-US"/>
+        </w:rPr>
+        <w:t>không</w:t>
+      </w:r>
+      <w:proofErr w:type="spellEnd"/>
+      <w:r>
+        <w:rPr>
+          <w:lang w:val="en-US"/>
+        </w:rPr>
+        <w:t xml:space="preserve"> </w:t>
+      </w:r>
+      <w:proofErr w:type="spellStart"/>
+      <w:r>
+        <w:rPr>
+          <w:lang w:val="en-US"/>
+        </w:rPr>
+        <w:t>giao</w:t>
+      </w:r>
+      <w:proofErr w:type="spellEnd"/>
+      <w:r>
+        <w:rPr>
+          <w:lang w:val="en-US"/>
+        </w:rPr>
+        <w:t xml:space="preserve"> </w:t>
+      </w:r>
+      <w:proofErr w:type="spellStart"/>
+      <w:r>
+        <w:rPr>
+          <w:lang w:val="en-US"/>
+        </w:rPr>
+        <w:t>việc</w:t>
+      </w:r>
+      <w:proofErr w:type="spellEnd"/>
+      <w:r>
+        <w:rPr>
+          <w:lang w:val="en-US"/>
+        </w:rPr>
+        <w:t xml:space="preserve"> </w:t>
+      </w:r>
+      <w:proofErr w:type="spellStart"/>
+      <w:r>
+        <w:rPr>
+          <w:lang w:val="en-US"/>
+        </w:rPr>
+        <w:t>được</w:t>
+      </w:r>
+      <w:proofErr w:type="spellEnd"/>
+      <w:r>
+        <w:rPr>
+          <w:lang w:val="en-US"/>
+        </w:rPr>
+        <w:t xml:space="preserve"> </w:t>
+      </w:r>
+      <w:proofErr w:type="spellStart"/>
+      <w:r>
+        <w:rPr>
+          <w:lang w:val="en-US"/>
+        </w:rPr>
+        <w:t>ngoài</w:t>
+      </w:r>
+      <w:proofErr w:type="spellEnd"/>
+      <w:r>
+        <w:rPr>
+          <w:lang w:val="en-US"/>
+        </w:rPr>
+        <w:t xml:space="preserve"> </w:t>
+      </w:r>
+      <w:proofErr w:type="spellStart"/>
+      <w:r>
+        <w:rPr>
+          <w:lang w:val="en-US"/>
+        </w:rPr>
+        <w:t>giao</w:t>
+      </w:r>
+      <w:proofErr w:type="spellEnd"/>
+      <w:r>
+        <w:rPr>
+          <w:lang w:val="en-US"/>
+        </w:rPr>
+        <w:t xml:space="preserve"> </w:t>
+      </w:r>
+      <w:proofErr w:type="spellStart"/>
+      <w:r>
+        <w:rPr>
+          <w:lang w:val="en-US"/>
+        </w:rPr>
+        <w:t>diện</w:t>
+      </w:r>
+      <w:proofErr w:type="spellEnd"/>
+      <w:r>
+        <w:rPr>
+          <w:lang w:val="en-US"/>
+        </w:rPr>
+        <w:t xml:space="preserve"> </w:t>
       </w:r>
       <w:hyperlink r:id="rId9" w:history="1">
         <w:r>
@@ -585,8 +2768,198 @@
         <w:rPr>
           <w:lang w:val="en-US"/>
         </w:rPr>
-        <w:t>9- Thuê thiết bị: không báo lỗi khi giao việc mà không chọn nhân viên</w:t>
-      </w:r>
+        <w:t xml:space="preserve">9- </w:t>
+      </w:r>
+      <w:proofErr w:type="spellStart"/>
+      <w:r>
+        <w:rPr>
+          <w:lang w:val="en-US"/>
+        </w:rPr>
+        <w:t>Thuê</w:t>
+      </w:r>
+      <w:proofErr w:type="spellEnd"/>
+      <w:r>
+        <w:rPr>
+          <w:lang w:val="en-US"/>
+        </w:rPr>
+        <w:t xml:space="preserve"> </w:t>
+      </w:r>
+      <w:proofErr w:type="spellStart"/>
+      <w:r>
+        <w:rPr>
+          <w:lang w:val="en-US"/>
+        </w:rPr>
+        <w:t>thiết</w:t>
+      </w:r>
+      <w:proofErr w:type="spellEnd"/>
+      <w:r>
+        <w:rPr>
+          <w:lang w:val="en-US"/>
+        </w:rPr>
+        <w:t xml:space="preserve"> </w:t>
+      </w:r>
+      <w:proofErr w:type="spellStart"/>
+      <w:r>
+        <w:rPr>
+          <w:lang w:val="en-US"/>
+        </w:rPr>
+        <w:t>bị</w:t>
+      </w:r>
+      <w:proofErr w:type="spellEnd"/>
+      <w:r>
+        <w:rPr>
+          <w:lang w:val="en-US"/>
+        </w:rPr>
+        <w:t xml:space="preserve">: </w:t>
+      </w:r>
+      <w:proofErr w:type="spellStart"/>
+      <w:r>
+        <w:rPr>
+          <w:lang w:val="en-US"/>
+        </w:rPr>
+        <w:t>không</w:t>
+      </w:r>
+      <w:proofErr w:type="spellEnd"/>
+      <w:r>
+        <w:rPr>
+          <w:lang w:val="en-US"/>
+        </w:rPr>
+        <w:t xml:space="preserve"> </w:t>
+      </w:r>
+      <w:proofErr w:type="spellStart"/>
+      <w:r>
+        <w:rPr>
+          <w:lang w:val="en-US"/>
+        </w:rPr>
+        <w:t>báo</w:t>
+      </w:r>
+      <w:proofErr w:type="spellEnd"/>
+      <w:r>
+        <w:rPr>
+          <w:lang w:val="en-US"/>
+        </w:rPr>
+        <w:t xml:space="preserve"> </w:t>
+      </w:r>
+      <w:proofErr w:type="spellStart"/>
+      <w:r>
+        <w:rPr>
+          <w:lang w:val="en-US"/>
+        </w:rPr>
+        <w:t>lỗi</w:t>
+      </w:r>
+      <w:proofErr w:type="spellEnd"/>
+      <w:r>
+        <w:rPr>
+          <w:lang w:val="en-US"/>
+        </w:rPr>
+        <w:t xml:space="preserve"> </w:t>
+      </w:r>
+      <w:proofErr w:type="spellStart"/>
+      <w:r>
+        <w:rPr>
+          <w:lang w:val="en-US"/>
+        </w:rPr>
+        <w:t>khi</w:t>
+      </w:r>
+      <w:proofErr w:type="spellEnd"/>
+      <w:r>
+        <w:rPr>
+          <w:lang w:val="en-US"/>
+        </w:rPr>
+        <w:t xml:space="preserve"> </w:t>
+      </w:r>
+      <w:proofErr w:type="spellStart"/>
+      <w:r>
+        <w:rPr>
+          <w:lang w:val="en-US"/>
+        </w:rPr>
+        <w:t>giao</w:t>
+      </w:r>
+      <w:proofErr w:type="spellEnd"/>
+      <w:r>
+        <w:rPr>
+          <w:lang w:val="en-US"/>
+        </w:rPr>
+        <w:t xml:space="preserve"> </w:t>
+      </w:r>
+      <w:proofErr w:type="spellStart"/>
+      <w:r>
+        <w:rPr>
+          <w:lang w:val="en-US"/>
+        </w:rPr>
+        <w:t>việc</w:t>
+      </w:r>
+      <w:proofErr w:type="spellEnd"/>
+      <w:r>
+        <w:rPr>
+          <w:lang w:val="en-US"/>
+        </w:rPr>
+        <w:t xml:space="preserve"> </w:t>
+      </w:r>
+      <w:proofErr w:type="spellStart"/>
+      <w:r>
+        <w:rPr>
+          <w:lang w:val="en-US"/>
+        </w:rPr>
+        <w:t>mà</w:t>
+      </w:r>
+      <w:proofErr w:type="spellEnd"/>
+      <w:r>
+        <w:rPr>
+          <w:lang w:val="en-US"/>
+        </w:rPr>
+        <w:t xml:space="preserve"> </w:t>
+      </w:r>
+      <w:proofErr w:type="spellStart"/>
+      <w:r>
+        <w:rPr>
+          <w:lang w:val="en-US"/>
+        </w:rPr>
+        <w:t>không</w:t>
+      </w:r>
+      <w:proofErr w:type="spellEnd"/>
+      <w:r>
+        <w:rPr>
+          <w:lang w:val="en-US"/>
+        </w:rPr>
+        <w:t xml:space="preserve"> </w:t>
+      </w:r>
+      <w:proofErr w:type="spellStart"/>
+      <w:r>
+        <w:rPr>
+          <w:lang w:val="en-US"/>
+        </w:rPr>
+        <w:t>chọn</w:t>
+      </w:r>
+      <w:proofErr w:type="spellEnd"/>
+      <w:r>
+        <w:rPr>
+          <w:lang w:val="en-US"/>
+        </w:rPr>
+        <w:t xml:space="preserve"> </w:t>
+      </w:r>
+      <w:proofErr w:type="spellStart"/>
+      <w:r>
+        <w:rPr>
+          <w:lang w:val="en-US"/>
+        </w:rPr>
+        <w:t>nhân</w:t>
+      </w:r>
+      <w:proofErr w:type="spellEnd"/>
+      <w:r>
+        <w:rPr>
+          <w:lang w:val="en-US"/>
+        </w:rPr>
+        <w:t xml:space="preserve"> </w:t>
+      </w:r>
+      <w:proofErr w:type="spellStart"/>
+      <w:r>
+        <w:rPr>
+          <w:lang w:val="en-US"/>
+        </w:rPr>
+        <w:t>viên</w:t>
+      </w:r>
+      <w:proofErr w:type="spellEnd"/>
     </w:p>
     <w:p>
       <w:pPr>
@@ -598,9 +2971,425 @@
         <w:rPr>
           <w:lang w:val="en-US"/>
         </w:rPr>
-        <w:t>10- Thuê thiết bị: vào phần chi tiết việc đã giao, chọn giao việc lại nhưng vẫn còn lưu dữ liệu trong việc đã giao, không xoá việc đã được giao lại</w:t>
-      </w:r>
+        <w:t xml:space="preserve">10- </w:t>
+      </w:r>
+      <w:proofErr w:type="spellStart"/>
+      <w:r>
+        <w:rPr>
+          <w:lang w:val="en-US"/>
+        </w:rPr>
+        <w:t>Thuê</w:t>
+      </w:r>
+      <w:proofErr w:type="spellEnd"/>
+      <w:r>
+        <w:rPr>
+          <w:lang w:val="en-US"/>
+        </w:rPr>
+        <w:t xml:space="preserve"> </w:t>
+      </w:r>
+      <w:proofErr w:type="spellStart"/>
+      <w:r>
+        <w:rPr>
+          <w:lang w:val="en-US"/>
+        </w:rPr>
+        <w:t>thiết</w:t>
+      </w:r>
+      <w:proofErr w:type="spellEnd"/>
+      <w:r>
+        <w:rPr>
+          <w:lang w:val="en-US"/>
+        </w:rPr>
+        <w:t xml:space="preserve"> </w:t>
+      </w:r>
+      <w:proofErr w:type="spellStart"/>
+      <w:r>
+        <w:rPr>
+          <w:lang w:val="en-US"/>
+        </w:rPr>
+        <w:t>bị</w:t>
+      </w:r>
+      <w:proofErr w:type="spellEnd"/>
+      <w:r>
+        <w:rPr>
+          <w:lang w:val="en-US"/>
+        </w:rPr>
+        <w:t xml:space="preserve">: </w:t>
+      </w:r>
+      <w:proofErr w:type="spellStart"/>
+      <w:r>
+        <w:rPr>
+          <w:lang w:val="en-US"/>
+        </w:rPr>
+        <w:t>vào</w:t>
+      </w:r>
+      <w:proofErr w:type="spellEnd"/>
+      <w:r>
+        <w:rPr>
+          <w:lang w:val="en-US"/>
+        </w:rPr>
+        <w:t xml:space="preserve"> </w:t>
+      </w:r>
+      <w:proofErr w:type="spellStart"/>
+      <w:r>
+        <w:rPr>
+          <w:lang w:val="en-US"/>
+        </w:rPr>
+        <w:t>phần</w:t>
+      </w:r>
+      <w:proofErr w:type="spellEnd"/>
+      <w:r>
+        <w:rPr>
+          <w:lang w:val="en-US"/>
+        </w:rPr>
+        <w:t xml:space="preserve"> chi </w:t>
+      </w:r>
+      <w:proofErr w:type="spellStart"/>
+      <w:r>
+        <w:rPr>
+          <w:lang w:val="en-US"/>
+        </w:rPr>
+        <w:t>tiết</w:t>
+      </w:r>
+      <w:proofErr w:type="spellEnd"/>
+      <w:r>
+        <w:rPr>
+          <w:lang w:val="en-US"/>
+        </w:rPr>
+        <w:t xml:space="preserve"> </w:t>
+      </w:r>
+      <w:proofErr w:type="spellStart"/>
+      <w:r>
+        <w:rPr>
+          <w:lang w:val="en-US"/>
+        </w:rPr>
+        <w:t>việc</w:t>
+      </w:r>
+      <w:proofErr w:type="spellEnd"/>
+      <w:r>
+        <w:rPr>
+          <w:lang w:val="en-US"/>
+        </w:rPr>
+        <w:t xml:space="preserve"> </w:t>
+      </w:r>
+      <w:proofErr w:type="spellStart"/>
+      <w:r>
+        <w:rPr>
+          <w:lang w:val="en-US"/>
+        </w:rPr>
+        <w:t>đã</w:t>
+      </w:r>
+      <w:proofErr w:type="spellEnd"/>
+      <w:r>
+        <w:rPr>
+          <w:lang w:val="en-US"/>
+        </w:rPr>
+        <w:t xml:space="preserve"> </w:t>
+      </w:r>
+      <w:proofErr w:type="spellStart"/>
+      <w:r>
+        <w:rPr>
+          <w:lang w:val="en-US"/>
+        </w:rPr>
+        <w:t>giao</w:t>
+      </w:r>
+      <w:proofErr w:type="spellEnd"/>
+      <w:r>
+        <w:rPr>
+          <w:lang w:val="en-US"/>
+        </w:rPr>
+        <w:t xml:space="preserve">, </w:t>
+      </w:r>
+      <w:proofErr w:type="spellStart"/>
+      <w:r>
+        <w:rPr>
+          <w:lang w:val="en-US"/>
+        </w:rPr>
+        <w:t>chọn</w:t>
+      </w:r>
+      <w:proofErr w:type="spellEnd"/>
+      <w:r>
+        <w:rPr>
+          <w:lang w:val="en-US"/>
+        </w:rPr>
+        <w:t xml:space="preserve"> </w:t>
+      </w:r>
+      <w:proofErr w:type="spellStart"/>
+      <w:r>
+        <w:rPr>
+          <w:lang w:val="en-US"/>
+        </w:rPr>
+        <w:t>giao</w:t>
+      </w:r>
+      <w:proofErr w:type="spellEnd"/>
+      <w:r>
+        <w:rPr>
+          <w:lang w:val="en-US"/>
+        </w:rPr>
+        <w:t xml:space="preserve"> </w:t>
+      </w:r>
+      <w:proofErr w:type="spellStart"/>
+      <w:r>
+        <w:rPr>
+          <w:lang w:val="en-US"/>
+        </w:rPr>
+        <w:t>việc</w:t>
+      </w:r>
+      <w:proofErr w:type="spellEnd"/>
+      <w:r>
+        <w:rPr>
+          <w:lang w:val="en-US"/>
+        </w:rPr>
+        <w:t xml:space="preserve"> </w:t>
+      </w:r>
+      <w:proofErr w:type="spellStart"/>
+      <w:r>
+        <w:rPr>
+          <w:lang w:val="en-US"/>
+        </w:rPr>
+        <w:t>lại</w:t>
+      </w:r>
+      <w:proofErr w:type="spellEnd"/>
+      <w:r>
+        <w:rPr>
+          <w:lang w:val="en-US"/>
+        </w:rPr>
+        <w:t xml:space="preserve"> </w:t>
+      </w:r>
+      <w:proofErr w:type="spellStart"/>
+      <w:r>
+        <w:rPr>
+          <w:lang w:val="en-US"/>
+        </w:rPr>
+        <w:t>nhưng</w:t>
+      </w:r>
+      <w:proofErr w:type="spellEnd"/>
+      <w:r>
+        <w:rPr>
+          <w:lang w:val="en-US"/>
+        </w:rPr>
+        <w:t xml:space="preserve"> </w:t>
+      </w:r>
+      <w:proofErr w:type="spellStart"/>
+      <w:r>
+        <w:rPr>
+          <w:lang w:val="en-US"/>
+        </w:rPr>
+        <w:t>vẫn</w:t>
+      </w:r>
+      <w:proofErr w:type="spellEnd"/>
+      <w:r>
+        <w:rPr>
+          <w:lang w:val="en-US"/>
+        </w:rPr>
+        <w:t xml:space="preserve"> </w:t>
+      </w:r>
+      <w:proofErr w:type="spellStart"/>
+      <w:r>
+        <w:rPr>
+          <w:lang w:val="en-US"/>
+        </w:rPr>
+        <w:t>còn</w:t>
+      </w:r>
+      <w:proofErr w:type="spellEnd"/>
+      <w:r>
+        <w:rPr>
+          <w:lang w:val="en-US"/>
+        </w:rPr>
+        <w:t xml:space="preserve"> </w:t>
+      </w:r>
+      <w:proofErr w:type="spellStart"/>
+      <w:r>
+        <w:rPr>
+          <w:lang w:val="en-US"/>
+        </w:rPr>
+        <w:t>lưu</w:t>
+      </w:r>
+      <w:proofErr w:type="spellEnd"/>
+      <w:r>
+        <w:rPr>
+          <w:lang w:val="en-US"/>
+        </w:rPr>
+        <w:t xml:space="preserve"> </w:t>
+      </w:r>
+      <w:proofErr w:type="spellStart"/>
+      <w:r>
+        <w:rPr>
+          <w:lang w:val="en-US"/>
+        </w:rPr>
+        <w:t>dữ</w:t>
+      </w:r>
+      <w:proofErr w:type="spellEnd"/>
+      <w:r>
+        <w:rPr>
+          <w:lang w:val="en-US"/>
+        </w:rPr>
+        <w:t xml:space="preserve"> </w:t>
+      </w:r>
+      <w:proofErr w:type="spellStart"/>
+      <w:r>
+        <w:rPr>
+          <w:lang w:val="en-US"/>
+        </w:rPr>
+        <w:t>liệu</w:t>
+      </w:r>
+      <w:proofErr w:type="spellEnd"/>
+      <w:r>
+        <w:rPr>
+          <w:lang w:val="en-US"/>
+        </w:rPr>
+        <w:t xml:space="preserve"> </w:t>
+      </w:r>
+      <w:bookmarkStart w:id="0" w:name="_GoBack"/>
+      <w:proofErr w:type="spellStart"/>
+      <w:r>
+        <w:rPr>
+          <w:lang w:val="en-US"/>
+        </w:rPr>
+        <w:t>trong</w:t>
+      </w:r>
+      <w:proofErr w:type="spellEnd"/>
+      <w:r>
+        <w:rPr>
+          <w:lang w:val="en-US"/>
+        </w:rPr>
+        <w:t xml:space="preserve"> </w:t>
+      </w:r>
+      <w:proofErr w:type="spellStart"/>
+      <w:r>
+        <w:rPr>
+          <w:lang w:val="en-US"/>
+        </w:rPr>
+        <w:t>việc</w:t>
+      </w:r>
+      <w:proofErr w:type="spellEnd"/>
+      <w:r>
+        <w:rPr>
+          <w:lang w:val="en-US"/>
+        </w:rPr>
+        <w:t xml:space="preserve"> </w:t>
+      </w:r>
+      <w:proofErr w:type="spellStart"/>
+      <w:r>
+        <w:rPr>
+          <w:lang w:val="en-US"/>
+        </w:rPr>
+        <w:t>đã</w:t>
+      </w:r>
+      <w:proofErr w:type="spellEnd"/>
+      <w:r>
+        <w:rPr>
+          <w:lang w:val="en-US"/>
+        </w:rPr>
+        <w:t xml:space="preserve"> </w:t>
+      </w:r>
+      <w:proofErr w:type="spellStart"/>
+      <w:r>
+        <w:rPr>
+          <w:lang w:val="en-US"/>
+        </w:rPr>
+        <w:t>giao</w:t>
+      </w:r>
+      <w:proofErr w:type="spellEnd"/>
+      <w:r>
+        <w:rPr>
+          <w:lang w:val="en-US"/>
+        </w:rPr>
+        <w:t xml:space="preserve">, </w:t>
+      </w:r>
+      <w:proofErr w:type="spellStart"/>
+      <w:r>
+        <w:rPr>
+          <w:lang w:val="en-US"/>
+        </w:rPr>
+        <w:t>không</w:t>
+      </w:r>
+      <w:proofErr w:type="spellEnd"/>
+      <w:r>
+        <w:rPr>
+          <w:lang w:val="en-US"/>
+        </w:rPr>
+        <w:t xml:space="preserve"> </w:t>
+      </w:r>
+      <w:proofErr w:type="spellStart"/>
+      <w:r>
+        <w:rPr>
+          <w:lang w:val="en-US"/>
+        </w:rPr>
+        <w:t>xoá</w:t>
+      </w:r>
+      <w:proofErr w:type="spellEnd"/>
+      <w:r>
+        <w:rPr>
+          <w:lang w:val="en-US"/>
+        </w:rPr>
+        <w:t xml:space="preserve"> </w:t>
+      </w:r>
+      <w:proofErr w:type="spellStart"/>
+      <w:r>
+        <w:rPr>
+          <w:lang w:val="en-US"/>
+        </w:rPr>
+        <w:t>việc</w:t>
+      </w:r>
+      <w:proofErr w:type="spellEnd"/>
+      <w:r>
+        <w:rPr>
+          <w:lang w:val="en-US"/>
+        </w:rPr>
+        <w:t xml:space="preserve"> </w:t>
+      </w:r>
+      <w:proofErr w:type="spellStart"/>
+      <w:r>
+        <w:rPr>
+          <w:lang w:val="en-US"/>
+        </w:rPr>
+        <w:t>đã</w:t>
+      </w:r>
+      <w:proofErr w:type="spellEnd"/>
+      <w:r>
+        <w:rPr>
+          <w:lang w:val="en-US"/>
+        </w:rPr>
+        <w:t xml:space="preserve"> </w:t>
+      </w:r>
+      <w:proofErr w:type="spellStart"/>
+      <w:r>
+        <w:rPr>
+          <w:lang w:val="en-US"/>
+        </w:rPr>
+        <w:t>được</w:t>
+      </w:r>
+      <w:proofErr w:type="spellEnd"/>
+      <w:r>
+        <w:rPr>
+          <w:lang w:val="en-US"/>
+        </w:rPr>
+        <w:t xml:space="preserve"> </w:t>
+      </w:r>
+      <w:proofErr w:type="spellStart"/>
+      <w:r>
+        <w:rPr>
+          <w:lang w:val="en-US"/>
+        </w:rPr>
+        <w:t>giao</w:t>
+      </w:r>
+      <w:proofErr w:type="spellEnd"/>
+      <w:r>
+        <w:rPr>
+          <w:lang w:val="en-US"/>
+        </w:rPr>
+        <w:t xml:space="preserve"> </w:t>
+      </w:r>
+      <w:proofErr w:type="spellStart"/>
+      <w:r>
+        <w:rPr>
+          <w:lang w:val="en-US"/>
+        </w:rPr>
+        <w:t>lại</w:t>
+      </w:r>
+      <w:proofErr w:type="spellEnd"/>
     </w:p>
+    <w:bookmarkEnd w:id="0"/>
     <w:p>
       <w:pPr>
         <w:rPr>
@@ -611,7 +3400,133 @@
         <w:rPr>
           <w:lang w:val="en-US"/>
         </w:rPr>
-        <w:t xml:space="preserve">11- Lịch hẹn: không giao việc được ngoài giao diện </w:t>
+        <w:t xml:space="preserve">11- </w:t>
+      </w:r>
+      <w:proofErr w:type="spellStart"/>
+      <w:r>
+        <w:rPr>
+          <w:lang w:val="en-US"/>
+        </w:rPr>
+        <w:t>Lịch</w:t>
+      </w:r>
+      <w:proofErr w:type="spellEnd"/>
+      <w:r>
+        <w:rPr>
+          <w:lang w:val="en-US"/>
+        </w:rPr>
+        <w:t xml:space="preserve"> </w:t>
+      </w:r>
+      <w:proofErr w:type="spellStart"/>
+      <w:r>
+        <w:rPr>
+          <w:lang w:val="en-US"/>
+        </w:rPr>
+        <w:t>hẹn</w:t>
+      </w:r>
+      <w:proofErr w:type="spellEnd"/>
+      <w:r>
+        <w:rPr>
+          <w:lang w:val="en-US"/>
+        </w:rPr>
+        <w:t xml:space="preserve">: </w:t>
+      </w:r>
+      <w:proofErr w:type="spellStart"/>
+      <w:r>
+        <w:rPr>
+          <w:lang w:val="en-US"/>
+        </w:rPr>
+        <w:t>không</w:t>
+      </w:r>
+      <w:proofErr w:type="spellEnd"/>
+      <w:r>
+        <w:rPr>
+          <w:lang w:val="en-US"/>
+        </w:rPr>
+        <w:t xml:space="preserve"> </w:t>
+      </w:r>
+      <w:proofErr w:type="spellStart"/>
+      <w:r>
+        <w:rPr>
+          <w:lang w:val="en-US"/>
+        </w:rPr>
+        <w:t>giao</w:t>
+      </w:r>
+      <w:proofErr w:type="spellEnd"/>
+      <w:r>
+        <w:rPr>
+          <w:lang w:val="en-US"/>
+        </w:rPr>
+        <w:t xml:space="preserve"> </w:t>
+      </w:r>
+      <w:proofErr w:type="spellStart"/>
+      <w:r>
+        <w:rPr>
+          <w:lang w:val="en-US"/>
+        </w:rPr>
+        <w:t>việc</w:t>
+      </w:r>
+      <w:proofErr w:type="spellEnd"/>
+      <w:r>
+        <w:rPr>
+          <w:lang w:val="en-US"/>
+        </w:rPr>
+        <w:t xml:space="preserve"> </w:t>
+      </w:r>
+      <w:proofErr w:type="spellStart"/>
+      <w:r>
+        <w:rPr>
+          <w:lang w:val="en-US"/>
+        </w:rPr>
+        <w:t>được</w:t>
+      </w:r>
+      <w:proofErr w:type="spellEnd"/>
+      <w:r>
+        <w:rPr>
+          <w:lang w:val="en-US"/>
+        </w:rPr>
+        <w:t xml:space="preserve"> </w:t>
+      </w:r>
+      <w:proofErr w:type="spellStart"/>
+      <w:r>
+        <w:rPr>
+          <w:lang w:val="en-US"/>
+        </w:rPr>
+        <w:t>ngoài</w:t>
+      </w:r>
+      <w:proofErr w:type="spellEnd"/>
+      <w:r>
+        <w:rPr>
+          <w:lang w:val="en-US"/>
+        </w:rPr>
+        <w:t xml:space="preserve"> </w:t>
+      </w:r>
+      <w:proofErr w:type="spellStart"/>
+      <w:r>
+        <w:rPr>
+          <w:lang w:val="en-US"/>
+        </w:rPr>
+        <w:t>giao</w:t>
+      </w:r>
+      <w:proofErr w:type="spellEnd"/>
+      <w:r>
+        <w:rPr>
+          <w:lang w:val="en-US"/>
+        </w:rPr>
+        <w:t xml:space="preserve"> </w:t>
+      </w:r>
+      <w:proofErr w:type="spellStart"/>
+      <w:r>
+        <w:rPr>
+          <w:lang w:val="en-US"/>
+        </w:rPr>
+        <w:t>diện</w:t>
+      </w:r>
+      <w:proofErr w:type="spellEnd"/>
+      <w:r>
+        <w:rPr>
+          <w:lang w:val="en-US"/>
+        </w:rPr>
+        <w:t xml:space="preserve"> </w:t>
       </w:r>
       <w:hyperlink r:id="rId10" w:history="1">
         <w:r>
@@ -629,11 +3544,33 @@
           <w:lang w:val="en-US"/>
         </w:rPr>
       </w:pPr>
-      <w:r>
-        <w:rPr>
-          <w:lang w:val="en-US"/>
-        </w:rPr>
-        <w:t xml:space="preserve">Cũng như </w:t>
+      <w:proofErr w:type="spellStart"/>
+      <w:r>
+        <w:rPr>
+          <w:lang w:val="en-US"/>
+        </w:rPr>
+        <w:t>Cũng</w:t>
+      </w:r>
+      <w:proofErr w:type="spellEnd"/>
+      <w:r>
+        <w:rPr>
+          <w:lang w:val="en-US"/>
+        </w:rPr>
+        <w:t xml:space="preserve"> </w:t>
+      </w:r>
+      <w:proofErr w:type="spellStart"/>
+      <w:r>
+        <w:rPr>
+          <w:lang w:val="en-US"/>
+        </w:rPr>
+        <w:t>như</w:t>
+      </w:r>
+      <w:proofErr w:type="spellEnd"/>
+      <w:r>
+        <w:rPr>
+          <w:lang w:val="en-US"/>
+        </w:rPr>
+        <w:t xml:space="preserve"> </w:t>
       </w:r>
       <w:hyperlink r:id="rId11" w:history="1">
         <w:r>
@@ -654,7 +3591,7 @@
       <w:r>
         <w:rPr>
           <w:noProof/>
-          <w:lang w:eastAsia="vi-VN"/>
+          <w:lang w:val="en-US" w:eastAsia="ja-JP"/>
         </w:rPr>
         <w:drawing>
           <wp:inline distT="0" distB="0" distL="0" distR="0">
@@ -720,7 +3657,119 @@
         <w:rPr>
           <w:lang w:val="en-US"/>
         </w:rPr>
-        <w:t xml:space="preserve">12- Quản lí thiết bị them được số lượng âm </w:t>
+        <w:t xml:space="preserve">12- </w:t>
+      </w:r>
+      <w:proofErr w:type="spellStart"/>
+      <w:r>
+        <w:rPr>
+          <w:lang w:val="en-US"/>
+        </w:rPr>
+        <w:t>Quản</w:t>
+      </w:r>
+      <w:proofErr w:type="spellEnd"/>
+      <w:r>
+        <w:rPr>
+          <w:lang w:val="en-US"/>
+        </w:rPr>
+        <w:t xml:space="preserve"> </w:t>
+      </w:r>
+      <w:proofErr w:type="spellStart"/>
+      <w:r>
+        <w:rPr>
+          <w:lang w:val="en-US"/>
+        </w:rPr>
+        <w:t>lí</w:t>
+      </w:r>
+      <w:proofErr w:type="spellEnd"/>
+      <w:r>
+        <w:rPr>
+          <w:lang w:val="en-US"/>
+        </w:rPr>
+        <w:t xml:space="preserve"> </w:t>
+      </w:r>
+      <w:proofErr w:type="spellStart"/>
+      <w:r>
+        <w:rPr>
+          <w:lang w:val="en-US"/>
+        </w:rPr>
+        <w:t>thiết</w:t>
+      </w:r>
+      <w:proofErr w:type="spellEnd"/>
+      <w:r>
+        <w:rPr>
+          <w:lang w:val="en-US"/>
+        </w:rPr>
+        <w:t xml:space="preserve"> </w:t>
+      </w:r>
+      <w:proofErr w:type="spellStart"/>
+      <w:r>
+        <w:rPr>
+          <w:lang w:val="en-US"/>
+        </w:rPr>
+        <w:t>bị</w:t>
+      </w:r>
+      <w:proofErr w:type="spellEnd"/>
+      <w:r>
+        <w:rPr>
+          <w:lang w:val="en-US"/>
+        </w:rPr>
+        <w:t xml:space="preserve"> them </w:t>
+      </w:r>
+      <w:proofErr w:type="spellStart"/>
+      <w:r>
+        <w:rPr>
+          <w:lang w:val="en-US"/>
+        </w:rPr>
+        <w:t>được</w:t>
+      </w:r>
+      <w:proofErr w:type="spellEnd"/>
+      <w:r>
+        <w:rPr>
+          <w:lang w:val="en-US"/>
+        </w:rPr>
+        <w:t xml:space="preserve"> </w:t>
+      </w:r>
+      <w:proofErr w:type="spellStart"/>
+      <w:r>
+        <w:rPr>
+          <w:lang w:val="en-US"/>
+        </w:rPr>
+        <w:t>số</w:t>
+      </w:r>
+      <w:proofErr w:type="spellEnd"/>
+      <w:r>
+        <w:rPr>
+          <w:lang w:val="en-US"/>
+        </w:rPr>
+        <w:t xml:space="preserve"> </w:t>
+      </w:r>
+      <w:proofErr w:type="spellStart"/>
+      <w:r>
+        <w:rPr>
+          <w:lang w:val="en-US"/>
+        </w:rPr>
+        <w:t>lượng</w:t>
+      </w:r>
+      <w:proofErr w:type="spellEnd"/>
+      <w:r>
+        <w:rPr>
+          <w:lang w:val="en-US"/>
+        </w:rPr>
+        <w:t xml:space="preserve"> </w:t>
+      </w:r>
+      <w:proofErr w:type="spellStart"/>
+      <w:r>
+        <w:rPr>
+          <w:lang w:val="en-US"/>
+        </w:rPr>
+        <w:t>âm</w:t>
+      </w:r>
+      <w:proofErr w:type="spellEnd"/>
+      <w:r>
+        <w:rPr>
+          <w:lang w:val="en-US"/>
+        </w:rPr>
+        <w:t xml:space="preserve"> </w:t>
       </w:r>
     </w:p>
     <w:p>
@@ -732,7 +3781,7 @@
       <w:r>
         <w:rPr>
           <w:noProof/>
-          <w:lang w:eastAsia="vi-VN"/>
+          <w:lang w:val="en-US" w:eastAsia="ja-JP"/>
         </w:rPr>
         <w:lastRenderedPageBreak/>
         <w:drawing>
@@ -792,20 +3841,198 @@
         <w:rPr>
           <w:lang w:val="en-US"/>
         </w:rPr>
-        <w:t>13- Quản lí tiện nghi</w:t>
-      </w:r>
-      <w:r>
-        <w:rPr>
-          <w:lang w:val="en-US"/>
-        </w:rPr>
-        <w:t xml:space="preserve"> + nhóm tiện nghi</w:t>
-      </w:r>
-      <w:r>
-        <w:rPr>
-          <w:lang w:val="en-US"/>
-        </w:rPr>
-        <w:t xml:space="preserve"> chưa cập nhật được những tiện nghi</w:t>
-      </w:r>
+        <w:t xml:space="preserve">13- </w:t>
+      </w:r>
+      <w:proofErr w:type="spellStart"/>
+      <w:r>
+        <w:rPr>
+          <w:lang w:val="en-US"/>
+        </w:rPr>
+        <w:t>Quản</w:t>
+      </w:r>
+      <w:proofErr w:type="spellEnd"/>
+      <w:r>
+        <w:rPr>
+          <w:lang w:val="en-US"/>
+        </w:rPr>
+        <w:t xml:space="preserve"> </w:t>
+      </w:r>
+      <w:proofErr w:type="spellStart"/>
+      <w:r>
+        <w:rPr>
+          <w:lang w:val="en-US"/>
+        </w:rPr>
+        <w:t>lí</w:t>
+      </w:r>
+      <w:proofErr w:type="spellEnd"/>
+      <w:r>
+        <w:rPr>
+          <w:lang w:val="en-US"/>
+        </w:rPr>
+        <w:t xml:space="preserve"> </w:t>
+      </w:r>
+      <w:proofErr w:type="spellStart"/>
+      <w:r>
+        <w:rPr>
+          <w:lang w:val="en-US"/>
+        </w:rPr>
+        <w:t>tiện</w:t>
+      </w:r>
+      <w:proofErr w:type="spellEnd"/>
+      <w:r>
+        <w:rPr>
+          <w:lang w:val="en-US"/>
+        </w:rPr>
+        <w:t xml:space="preserve"> </w:t>
+      </w:r>
+      <w:proofErr w:type="spellStart"/>
+      <w:r>
+        <w:rPr>
+          <w:lang w:val="en-US"/>
+        </w:rPr>
+        <w:t>nghi</w:t>
+      </w:r>
+      <w:proofErr w:type="spellEnd"/>
+      <w:r>
+        <w:rPr>
+          <w:lang w:val="en-US"/>
+        </w:rPr>
+        <w:t xml:space="preserve"> + </w:t>
+      </w:r>
+      <w:proofErr w:type="spellStart"/>
+      <w:r>
+        <w:rPr>
+          <w:lang w:val="en-US"/>
+        </w:rPr>
+        <w:t>nhóm</w:t>
+      </w:r>
+      <w:proofErr w:type="spellEnd"/>
+      <w:r>
+        <w:rPr>
+          <w:lang w:val="en-US"/>
+        </w:rPr>
+        <w:t xml:space="preserve"> </w:t>
+      </w:r>
+      <w:proofErr w:type="spellStart"/>
+      <w:r>
+        <w:rPr>
+          <w:lang w:val="en-US"/>
+        </w:rPr>
+        <w:t>tiện</w:t>
+      </w:r>
+      <w:proofErr w:type="spellEnd"/>
+      <w:r>
+        <w:rPr>
+          <w:lang w:val="en-US"/>
+        </w:rPr>
+        <w:t xml:space="preserve"> </w:t>
+      </w:r>
+      <w:proofErr w:type="spellStart"/>
+      <w:r>
+        <w:rPr>
+          <w:lang w:val="en-US"/>
+        </w:rPr>
+        <w:t>nghi</w:t>
+      </w:r>
+      <w:proofErr w:type="spellEnd"/>
+      <w:r>
+        <w:rPr>
+          <w:lang w:val="en-US"/>
+        </w:rPr>
+        <w:t xml:space="preserve"> </w:t>
+      </w:r>
+      <w:proofErr w:type="spellStart"/>
+      <w:r>
+        <w:rPr>
+          <w:lang w:val="en-US"/>
+        </w:rPr>
+        <w:t>chưa</w:t>
+      </w:r>
+      <w:proofErr w:type="spellEnd"/>
+      <w:r>
+        <w:rPr>
+          <w:lang w:val="en-US"/>
+        </w:rPr>
+        <w:t xml:space="preserve"> </w:t>
+      </w:r>
+      <w:proofErr w:type="spellStart"/>
+      <w:r>
+        <w:rPr>
+          <w:lang w:val="en-US"/>
+        </w:rPr>
+        <w:t>cập</w:t>
+      </w:r>
+      <w:proofErr w:type="spellEnd"/>
+      <w:r>
+        <w:rPr>
+          <w:lang w:val="en-US"/>
+        </w:rPr>
+        <w:t xml:space="preserve"> </w:t>
+      </w:r>
+      <w:proofErr w:type="spellStart"/>
+      <w:r>
+        <w:rPr>
+          <w:lang w:val="en-US"/>
+        </w:rPr>
+        <w:t>nhật</w:t>
+      </w:r>
+      <w:proofErr w:type="spellEnd"/>
+      <w:r>
+        <w:rPr>
+          <w:lang w:val="en-US"/>
+        </w:rPr>
+        <w:t xml:space="preserve"> </w:t>
+      </w:r>
+      <w:proofErr w:type="spellStart"/>
+      <w:r>
+        <w:rPr>
+          <w:lang w:val="en-US"/>
+        </w:rPr>
+        <w:t>được</w:t>
+      </w:r>
+      <w:proofErr w:type="spellEnd"/>
+      <w:r>
+        <w:rPr>
+          <w:lang w:val="en-US"/>
+        </w:rPr>
+        <w:t xml:space="preserve"> </w:t>
+      </w:r>
+      <w:proofErr w:type="spellStart"/>
+      <w:r>
+        <w:rPr>
+          <w:lang w:val="en-US"/>
+        </w:rPr>
+        <w:t>những</w:t>
+      </w:r>
+      <w:proofErr w:type="spellEnd"/>
+      <w:r>
+        <w:rPr>
+          <w:lang w:val="en-US"/>
+        </w:rPr>
+        <w:t xml:space="preserve"> </w:t>
+      </w:r>
+      <w:proofErr w:type="spellStart"/>
+      <w:r>
+        <w:rPr>
+          <w:lang w:val="en-US"/>
+        </w:rPr>
+        <w:t>tiện</w:t>
+      </w:r>
+      <w:proofErr w:type="spellEnd"/>
+      <w:r>
+        <w:rPr>
+          <w:lang w:val="en-US"/>
+        </w:rPr>
+        <w:t xml:space="preserve"> </w:t>
+      </w:r>
+      <w:proofErr w:type="spellStart"/>
+      <w:r>
+        <w:rPr>
+          <w:lang w:val="en-US"/>
+        </w:rPr>
+        <w:t>nghi</w:t>
+      </w:r>
+      <w:proofErr w:type="spellEnd"/>
     </w:p>
     <w:p>
       <w:pPr>
@@ -816,7 +4043,7 @@
       <w:r>
         <w:rPr>
           <w:noProof/>
-          <w:lang w:eastAsia="vi-VN"/>
+          <w:lang w:val="en-US" w:eastAsia="ja-JP"/>
         </w:rPr>
         <w:drawing>
           <wp:inline distT="0" distB="0" distL="0" distR="0">
@@ -874,7 +4101,7 @@
       <w:r>
         <w:rPr>
           <w:noProof/>
-          <w:lang w:eastAsia="vi-VN"/>
+          <w:lang w:val="en-US" w:eastAsia="ja-JP"/>
         </w:rPr>
         <w:lastRenderedPageBreak/>
         <w:drawing>
@@ -934,7 +4161,107 @@
         <w:rPr>
           <w:lang w:val="en-US"/>
         </w:rPr>
-        <w:t>14- chưa có trang đổi mật khẩu cho admin manager</w:t>
+        <w:t xml:space="preserve">14- </w:t>
+      </w:r>
+      <w:proofErr w:type="spellStart"/>
+      <w:proofErr w:type="gramStart"/>
+      <w:r>
+        <w:rPr>
+          <w:lang w:val="en-US"/>
+        </w:rPr>
+        <w:t>chưa</w:t>
+      </w:r>
+      <w:proofErr w:type="spellEnd"/>
+      <w:proofErr w:type="gramEnd"/>
+      <w:r>
+        <w:rPr>
+          <w:lang w:val="en-US"/>
+        </w:rPr>
+        <w:t xml:space="preserve"> </w:t>
+      </w:r>
+      <w:proofErr w:type="spellStart"/>
+      <w:r>
+        <w:rPr>
+          <w:lang w:val="en-US"/>
+        </w:rPr>
+        <w:t>có</w:t>
+      </w:r>
+      <w:proofErr w:type="spellEnd"/>
+      <w:r>
+        <w:rPr>
+          <w:lang w:val="en-US"/>
+        </w:rPr>
+        <w:t xml:space="preserve"> </w:t>
+      </w:r>
+      <w:proofErr w:type="spellStart"/>
+      <w:r>
+        <w:rPr>
+          <w:lang w:val="en-US"/>
+        </w:rPr>
+        <w:t>trang</w:t>
+      </w:r>
+      <w:proofErr w:type="spellEnd"/>
+      <w:r>
+        <w:rPr>
+          <w:lang w:val="en-US"/>
+        </w:rPr>
+        <w:t xml:space="preserve"> </w:t>
+      </w:r>
+      <w:proofErr w:type="spellStart"/>
+      <w:r>
+        <w:rPr>
+          <w:lang w:val="en-US"/>
+        </w:rPr>
+        <w:t>đổi</w:t>
+      </w:r>
+      <w:proofErr w:type="spellEnd"/>
+      <w:r>
+        <w:rPr>
+          <w:lang w:val="en-US"/>
+        </w:rPr>
+        <w:t xml:space="preserve"> </w:t>
+      </w:r>
+      <w:proofErr w:type="spellStart"/>
+      <w:r>
+        <w:rPr>
+          <w:lang w:val="en-US"/>
+        </w:rPr>
+        <w:t>mật</w:t>
+      </w:r>
+      <w:proofErr w:type="spellEnd"/>
+      <w:r>
+        <w:rPr>
+          <w:lang w:val="en-US"/>
+        </w:rPr>
+        <w:t xml:space="preserve"> </w:t>
+      </w:r>
+      <w:proofErr w:type="spellStart"/>
+      <w:r>
+        <w:rPr>
+          <w:lang w:val="en-US"/>
+        </w:rPr>
+        <w:t>khẩu</w:t>
+      </w:r>
+      <w:proofErr w:type="spellEnd"/>
+      <w:r>
+        <w:rPr>
+          <w:lang w:val="en-US"/>
+        </w:rPr>
+        <w:t xml:space="preserve"> </w:t>
+      </w:r>
+      <w:proofErr w:type="spellStart"/>
+      <w:r>
+        <w:rPr>
+          <w:lang w:val="en-US"/>
+        </w:rPr>
+        <w:t>cho</w:t>
+      </w:r>
+      <w:proofErr w:type="spellEnd"/>
+      <w:r>
+        <w:rPr>
+          <w:lang w:val="en-US"/>
+        </w:rPr>
+        <w:t xml:space="preserve"> admin manager</w:t>
       </w:r>
     </w:p>
     <w:p>
@@ -955,7 +4282,7 @@
 </file>
 
 <file path=word/styles.xml><?xml version="1.0" encoding="utf-8"?>
-<w:styles xmlns:r="http://schemas.openxmlformats.org/officeDocument/2006/relationships" xmlns:w="http://schemas.openxmlformats.org/wordprocessingml/2006/main">
+<w:styles xmlns:mc="http://schemas.openxmlformats.org/markup-compatibility/2006" xmlns:r="http://schemas.openxmlformats.org/officeDocument/2006/relationships" xmlns:w="http://schemas.openxmlformats.org/wordprocessingml/2006/main" xmlns:w14="http://schemas.microsoft.com/office/word/2010/wordml" xmlns:w15="http://schemas.microsoft.com/office/word/2012/wordml" mc:Ignorable="w14 w15">
   <w:docDefaults>
     <w:rPrDefault>
       <w:rPr>
@@ -971,144 +4298,378 @@
       </w:pPr>
     </w:pPrDefault>
   </w:docDefaults>
-  <w:latentStyles w:defLockedState="0" w:defUIPriority="99" w:defSemiHidden="1" w:defUnhideWhenUsed="1" w:defQFormat="0" w:count="267">
-    <w:lsdException w:name="Normal" w:semiHidden="0" w:uiPriority="0" w:unhideWhenUsed="0" w:qFormat="1"/>
-    <w:lsdException w:name="heading 1" w:semiHidden="0" w:uiPriority="9" w:unhideWhenUsed="0" w:qFormat="1"/>
-    <w:lsdException w:name="heading 2" w:uiPriority="9" w:qFormat="1"/>
-    <w:lsdException w:name="heading 3" w:uiPriority="9" w:qFormat="1"/>
-    <w:lsdException w:name="heading 4" w:uiPriority="9" w:qFormat="1"/>
-    <w:lsdException w:name="heading 5" w:uiPriority="9" w:qFormat="1"/>
-    <w:lsdException w:name="heading 6" w:uiPriority="9" w:qFormat="1"/>
-    <w:lsdException w:name="heading 7" w:uiPriority="9" w:qFormat="1"/>
-    <w:lsdException w:name="heading 8" w:uiPriority="9" w:qFormat="1"/>
-    <w:lsdException w:name="heading 9" w:uiPriority="9" w:qFormat="1"/>
-    <w:lsdException w:name="toc 1" w:uiPriority="39"/>
-    <w:lsdException w:name="toc 2" w:uiPriority="39"/>
-    <w:lsdException w:name="toc 3" w:uiPriority="39"/>
-    <w:lsdException w:name="toc 4" w:uiPriority="39"/>
-    <w:lsdException w:name="toc 5" w:uiPriority="39"/>
-    <w:lsdException w:name="toc 6" w:uiPriority="39"/>
-    <w:lsdException w:name="toc 7" w:uiPriority="39"/>
-    <w:lsdException w:name="toc 8" w:uiPriority="39"/>
-    <w:lsdException w:name="toc 9" w:uiPriority="39"/>
-    <w:lsdException w:name="caption" w:uiPriority="35" w:qFormat="1"/>
-    <w:lsdException w:name="Title" w:semiHidden="0" w:uiPriority="10" w:unhideWhenUsed="0" w:qFormat="1"/>
-    <w:lsdException w:name="Default Paragraph Font" w:uiPriority="1"/>
-    <w:lsdException w:name="Subtitle" w:semiHidden="0" w:uiPriority="11" w:unhideWhenUsed="0" w:qFormat="1"/>
-    <w:lsdException w:name="Strong" w:semiHidden="0" w:uiPriority="22" w:unhideWhenUsed="0" w:qFormat="1"/>
-    <w:lsdException w:name="Emphasis" w:semiHidden="0" w:uiPriority="20" w:unhideWhenUsed="0" w:qFormat="1"/>
-    <w:lsdException w:name="Table Grid" w:semiHidden="0" w:uiPriority="59" w:unhideWhenUsed="0"/>
-    <w:lsdException w:name="Placeholder Text" w:unhideWhenUsed="0"/>
-    <w:lsdException w:name="No Spacing" w:semiHidden="0" w:uiPriority="1" w:unhideWhenUsed="0" w:qFormat="1"/>
-    <w:lsdException w:name="Light Shading" w:semiHidden="0" w:uiPriority="60" w:unhideWhenUsed="0"/>
-    <w:lsdException w:name="Light List" w:semiHidden="0" w:uiPriority="61" w:unhideWhenUsed="0"/>
-    <w:lsdException w:name="Light Grid" w:semiHidden="0" w:uiPriority="62" w:unhideWhenUsed="0"/>
-    <w:lsdException w:name="Medium Shading 1" w:semiHidden="0" w:uiPriority="63" w:unhideWhenUsed="0"/>
-    <w:lsdException w:name="Medium Shading 2" w:semiHidden="0" w:uiPriority="64" w:unhideWhenUsed="0"/>
-    <w:lsdException w:name="Medium List 1" w:semiHidden="0" w:uiPriority="65" w:unhideWhenUsed="0"/>
-    <w:lsdException w:name="Medium List 2" w:semiHidden="0" w:uiPriority="66" w:unhideWhenUsed="0"/>
-    <w:lsdException w:name="Medium Grid 1" w:semiHidden="0" w:uiPriority="67" w:unhideWhenUsed="0"/>
-    <w:lsdException w:name="Medium Grid 2" w:semiHidden="0" w:uiPriority="68" w:unhideWhenUsed="0"/>
-    <w:lsdException w:name="Medium Grid 3" w:semiHidden="0" w:uiPriority="69" w:unhideWhenUsed="0"/>
-    <w:lsdException w:name="Dark List" w:semiHidden="0" w:uiPriority="70" w:unhideWhenUsed="0"/>
-    <w:lsdException w:name="Colorful Shading" w:semiHidden="0" w:uiPriority="71" w:unhideWhenUsed="0"/>
-    <w:lsdException w:name="Colorful List" w:semiHidden="0" w:uiPriority="72" w:unhideWhenUsed="0"/>
-    <w:lsdException w:name="Colorful Grid" w:semiHidden="0" w:uiPriority="73" w:unhideWhenUsed="0"/>
-    <w:lsdException w:name="Light Shading Accent 1" w:semiHidden="0" w:uiPriority="60" w:unhideWhenUsed="0"/>
-    <w:lsdException w:name="Light List Accent 1" w:semiHidden="0" w:uiPriority="61" w:unhideWhenUsed="0"/>
-    <w:lsdException w:name="Light Grid Accent 1" w:semiHidden="0" w:uiPriority="62" w:unhideWhenUsed="0"/>
-    <w:lsdException w:name="Medium Shading 1 Accent 1" w:semiHidden="0" w:uiPriority="63" w:unhideWhenUsed="0"/>
-    <w:lsdException w:name="Medium Shading 2 Accent 1" w:semiHidden="0" w:uiPriority="64" w:unhideWhenUsed="0"/>
-    <w:lsdException w:name="Medium List 1 Accent 1" w:semiHidden="0" w:uiPriority="65" w:unhideWhenUsed="0"/>
-    <w:lsdException w:name="Revision" w:unhideWhenUsed="0"/>
-    <w:lsdException w:name="List Paragraph" w:semiHidden="0" w:uiPriority="34" w:unhideWhenUsed="0" w:qFormat="1"/>
-    <w:lsdException w:name="Quote" w:semiHidden="0" w:uiPriority="29" w:unhideWhenUsed="0" w:qFormat="1"/>
-    <w:lsdException w:name="Intense Quote" w:semiHidden="0" w:uiPriority="30" w:unhideWhenUsed="0" w:qFormat="1"/>
-    <w:lsdException w:name="Medium List 2 Accent 1" w:semiHidden="0" w:uiPriority="66" w:unhideWhenUsed="0"/>
-    <w:lsdException w:name="Medium Grid 1 Accent 1" w:semiHidden="0" w:uiPriority="67" w:unhideWhenUsed="0"/>
-    <w:lsdException w:name="Medium Grid 2 Accent 1" w:semiHidden="0" w:uiPriority="68" w:unhideWhenUsed="0"/>
-    <w:lsdException w:name="Medium Grid 3 Accent 1" w:semiHidden="0" w:uiPriority="69" w:unhideWhenUsed="0"/>
-    <w:lsdException w:name="Dark List Accent 1" w:semiHidden="0" w:uiPriority="70" w:unhideWhenUsed="0"/>
-    <w:lsdException w:name="Colorful Shading Accent 1" w:semiHidden="0" w:uiPriority="71" w:unhideWhenUsed="0"/>
-    <w:lsdException w:name="Colorful List Accent 1" w:semiHidden="0" w:uiPriority="72" w:unhideWhenUsed="0"/>
-    <w:lsdException w:name="Colorful Grid Accent 1" w:semiHidden="0" w:uiPriority="73" w:unhideWhenUsed="0"/>
-    <w:lsdException w:name="Light Shading Accent 2" w:semiHidden="0" w:uiPriority="60" w:unhideWhenUsed="0"/>
-    <w:lsdException w:name="Light List Accent 2" w:semiHidden="0" w:uiPriority="61" w:unhideWhenUsed="0"/>
-    <w:lsdException w:name="Light Grid Accent 2" w:semiHidden="0" w:uiPriority="62" w:unhideWhenUsed="0"/>
-    <w:lsdException w:name="Medium Shading 1 Accent 2" w:semiHidden="0" w:uiPriority="63" w:unhideWhenUsed="0"/>
-    <w:lsdException w:name="Medium Shading 2 Accent 2" w:semiHidden="0" w:uiPriority="64" w:unhideWhenUsed="0"/>
-    <w:lsdException w:name="Medium List 1 Accent 2" w:semiHidden="0" w:uiPriority="65" w:unhideWhenUsed="0"/>
-    <w:lsdException w:name="Medium List 2 Accent 2" w:semiHidden="0" w:uiPriority="66" w:unhideWhenUsed="0"/>
-    <w:lsdException w:name="Medium Grid 1 Accent 2" w:semiHidden="0" w:uiPriority="67" w:unhideWhenUsed="0"/>
-    <w:lsdException w:name="Medium Grid 2 Accent 2" w:semiHidden="0" w:uiPriority="68" w:unhideWhenUsed="0"/>
-    <w:lsdException w:name="Medium Grid 3 Accent 2" w:semiHidden="0" w:uiPriority="69" w:unhideWhenUsed="0"/>
-    <w:lsdException w:name="Dark List Accent 2" w:semiHidden="0" w:uiPriority="70" w:unhideWhenUsed="0"/>
-    <w:lsdException w:name="Colorful Shading Accent 2" w:semiHidden="0" w:uiPriority="71" w:unhideWhenUsed="0"/>
-    <w:lsdException w:name="Colorful List Accent 2" w:semiHidden="0" w:uiPriority="72" w:unhideWhenUsed="0"/>
-    <w:lsdException w:name="Colorful Grid Accent 2" w:semiHidden="0" w:uiPriority="73" w:unhideWhenUsed="0"/>
-    <w:lsdException w:name="Light Shading Accent 3" w:semiHidden="0" w:uiPriority="60" w:unhideWhenUsed="0"/>
-    <w:lsdException w:name="Light List Accent 3" w:semiHidden="0" w:uiPriority="61" w:unhideWhenUsed="0"/>
-    <w:lsdException w:name="Light Grid Accent 3" w:semiHidden="0" w:uiPriority="62" w:unhideWhenUsed="0"/>
-    <w:lsdException w:name="Medium Shading 1 Accent 3" w:semiHidden="0" w:uiPriority="63" w:unhideWhenUsed="0"/>
-    <w:lsdException w:name="Medium Shading 2 Accent 3" w:semiHidden="0" w:uiPriority="64" w:unhideWhenUsed="0"/>
-    <w:lsdException w:name="Medium List 1 Accent 3" w:semiHidden="0" w:uiPriority="65" w:unhideWhenUsed="0"/>
-    <w:lsdException w:name="Medium List 2 Accent 3" w:semiHidden="0" w:uiPriority="66" w:unhideWhenUsed="0"/>
-    <w:lsdException w:name="Medium Grid 1 Accent 3" w:semiHidden="0" w:uiPriority="67" w:unhideWhenUsed="0"/>
-    <w:lsdException w:name="Medium Grid 2 Accent 3" w:semiHidden="0" w:uiPriority="68" w:unhideWhenUsed="0"/>
-    <w:lsdException w:name="Medium Grid 3 Accent 3" w:semiHidden="0" w:uiPriority="69" w:unhideWhenUsed="0"/>
-    <w:lsdException w:name="Dark List Accent 3" w:semiHidden="0" w:uiPriority="70" w:unhideWhenUsed="0"/>
-    <w:lsdException w:name="Colorful Shading Accent 3" w:semiHidden="0" w:uiPriority="71" w:unhideWhenUsed="0"/>
-    <w:lsdException w:name="Colorful List Accent 3" w:semiHidden="0" w:uiPriority="72" w:unhideWhenUsed="0"/>
-    <w:lsdException w:name="Colorful Grid Accent 3" w:semiHidden="0" w:uiPriority="73" w:unhideWhenUsed="0"/>
-    <w:lsdException w:name="Light Shading Accent 4" w:semiHidden="0" w:uiPriority="60" w:unhideWhenUsed="0"/>
-    <w:lsdException w:name="Light List Accent 4" w:semiHidden="0" w:uiPriority="61" w:unhideWhenUsed="0"/>
-    <w:lsdException w:name="Light Grid Accent 4" w:semiHidden="0" w:uiPriority="62" w:unhideWhenUsed="0"/>
-    <w:lsdException w:name="Medium Shading 1 Accent 4" w:semiHidden="0" w:uiPriority="63" w:unhideWhenUsed="0"/>
-    <w:lsdException w:name="Medium Shading 2 Accent 4" w:semiHidden="0" w:uiPriority="64" w:unhideWhenUsed="0"/>
-    <w:lsdException w:name="Medium List 1 Accent 4" w:semiHidden="0" w:uiPriority="65" w:unhideWhenUsed="0"/>
-    <w:lsdException w:name="Medium List 2 Accent 4" w:semiHidden="0" w:uiPriority="66" w:unhideWhenUsed="0"/>
-    <w:lsdException w:name="Medium Grid 1 Accent 4" w:semiHidden="0" w:uiPriority="67" w:unhideWhenUsed="0"/>
-    <w:lsdException w:name="Medium Grid 2 Accent 4" w:semiHidden="0" w:uiPriority="68" w:unhideWhenUsed="0"/>
-    <w:lsdException w:name="Medium Grid 3 Accent 4" w:semiHidden="0" w:uiPriority="69" w:unhideWhenUsed="0"/>
-    <w:lsdException w:name="Dark List Accent 4" w:semiHidden="0" w:uiPriority="70" w:unhideWhenUsed="0"/>
-    <w:lsdException w:name="Colorful Shading Accent 4" w:semiHidden="0" w:uiPriority="71" w:unhideWhenUsed="0"/>
-    <w:lsdException w:name="Colorful List Accent 4" w:semiHidden="0" w:uiPriority="72" w:unhideWhenUsed="0"/>
-    <w:lsdException w:name="Colorful Grid Accent 4" w:semiHidden="0" w:uiPriority="73" w:unhideWhenUsed="0"/>
-    <w:lsdException w:name="Light Shading Accent 5" w:semiHidden="0" w:uiPriority="60" w:unhideWhenUsed="0"/>
-    <w:lsdException w:name="Light List Accent 5" w:semiHidden="0" w:uiPriority="61" w:unhideWhenUsed="0"/>
-    <w:lsdException w:name="Light Grid Accent 5" w:semiHidden="0" w:uiPriority="62" w:unhideWhenUsed="0"/>
-    <w:lsdException w:name="Medium Shading 1 Accent 5" w:semiHidden="0" w:uiPriority="63" w:unhideWhenUsed="0"/>
-    <w:lsdException w:name="Medium Shading 2 Accent 5" w:semiHidden="0" w:uiPriority="64" w:unhideWhenUsed="0"/>
-    <w:lsdException w:name="Medium List 1 Accent 5" w:semiHidden="0" w:uiPriority="65" w:unhideWhenUsed="0"/>
-    <w:lsdException w:name="Medium List 2 Accent 5" w:semiHidden="0" w:uiPriority="66" w:unhideWhenUsed="0"/>
-    <w:lsdException w:name="Medium Grid 1 Accent 5" w:semiHidden="0" w:uiPriority="67" w:unhideWhenUsed="0"/>
-    <w:lsdException w:name="Medium Grid 2 Accent 5" w:semiHidden="0" w:uiPriority="68" w:unhideWhenUsed="0"/>
-    <w:lsdException w:name="Medium Grid 3 Accent 5" w:semiHidden="0" w:uiPriority="69" w:unhideWhenUsed="0"/>
-    <w:lsdException w:name="Dark List Accent 5" w:semiHidden="0" w:uiPriority="70" w:unhideWhenUsed="0"/>
-    <w:lsdException w:name="Colorful Shading Accent 5" w:semiHidden="0" w:uiPriority="71" w:unhideWhenUsed="0"/>
-    <w:lsdException w:name="Colorful List Accent 5" w:semiHidden="0" w:uiPriority="72" w:unhideWhenUsed="0"/>
-    <w:lsdException w:name="Colorful Grid Accent 5" w:semiHidden="0" w:uiPriority="73" w:unhideWhenUsed="0"/>
-    <w:lsdException w:name="Light Shading Accent 6" w:semiHidden="0" w:uiPriority="60" w:unhideWhenUsed="0"/>
-    <w:lsdException w:name="Light List Accent 6" w:semiHidden="0" w:uiPriority="61" w:unhideWhenUsed="0"/>
-    <w:lsdException w:name="Light Grid Accent 6" w:semiHidden="0" w:uiPriority="62" w:unhideWhenUsed="0"/>
-    <w:lsdException w:name="Medium Shading 1 Accent 6" w:semiHidden="0" w:uiPriority="63" w:unhideWhenUsed="0"/>
-    <w:lsdException w:name="Medium Shading 2 Accent 6" w:semiHidden="0" w:uiPriority="64" w:unhideWhenUsed="0"/>
-    <w:lsdException w:name="Medium List 1 Accent 6" w:semiHidden="0" w:uiPriority="65" w:unhideWhenUsed="0"/>
-    <w:lsdException w:name="Medium List 2 Accent 6" w:semiHidden="0" w:uiPriority="66" w:unhideWhenUsed="0"/>
-    <w:lsdException w:name="Medium Grid 1 Accent 6" w:semiHidden="0" w:uiPriority="67" w:unhideWhenUsed="0"/>
-    <w:lsdException w:name="Medium Grid 2 Accent 6" w:semiHidden="0" w:uiPriority="68" w:unhideWhenUsed="0"/>
-    <w:lsdException w:name="Medium Grid 3 Accent 6" w:semiHidden="0" w:uiPriority="69" w:unhideWhenUsed="0"/>
-    <w:lsdException w:name="Dark List Accent 6" w:semiHidden="0" w:uiPriority="70" w:unhideWhenUsed="0"/>
-    <w:lsdException w:name="Colorful Shading Accent 6" w:semiHidden="0" w:uiPriority="71" w:unhideWhenUsed="0"/>
-    <w:lsdException w:name="Colorful List Accent 6" w:semiHidden="0" w:uiPriority="72" w:unhideWhenUsed="0"/>
-    <w:lsdException w:name="Colorful Grid Accent 6" w:semiHidden="0" w:uiPriority="73" w:unhideWhenUsed="0"/>
-    <w:lsdException w:name="Subtle Emphasis" w:semiHidden="0" w:uiPriority="19" w:unhideWhenUsed="0" w:qFormat="1"/>
-    <w:lsdException w:name="Intense Emphasis" w:semiHidden="0" w:uiPriority="21" w:unhideWhenUsed="0" w:qFormat="1"/>
-    <w:lsdException w:name="Subtle Reference" w:semiHidden="0" w:uiPriority="31" w:unhideWhenUsed="0" w:qFormat="1"/>
-    <w:lsdException w:name="Intense Reference" w:semiHidden="0" w:uiPriority="32" w:unhideWhenUsed="0" w:qFormat="1"/>
-    <w:lsdException w:name="Book Title" w:semiHidden="0" w:uiPriority="33" w:unhideWhenUsed="0" w:qFormat="1"/>
-    <w:lsdException w:name="Bibliography" w:uiPriority="37"/>
-    <w:lsdException w:name="TOC Heading" w:uiPriority="39" w:qFormat="1"/>
+  <w:latentStyles w:defLockedState="0" w:defUIPriority="99" w:defSemiHidden="0" w:defUnhideWhenUsed="0" w:defQFormat="0" w:count="371">
+    <w:lsdException w:name="Normal" w:uiPriority="0" w:qFormat="1"/>
+    <w:lsdException w:name="heading 1" w:uiPriority="9" w:qFormat="1"/>
+    <w:lsdException w:name="heading 2" w:semiHidden="1" w:uiPriority="9" w:unhideWhenUsed="1" w:qFormat="1"/>
+    <w:lsdException w:name="heading 3" w:semiHidden="1" w:uiPriority="9" w:unhideWhenUsed="1" w:qFormat="1"/>
+    <w:lsdException w:name="heading 4" w:semiHidden="1" w:uiPriority="9" w:unhideWhenUsed="1" w:qFormat="1"/>
+    <w:lsdException w:name="heading 5" w:semiHidden="1" w:uiPriority="9" w:unhideWhenUsed="1" w:qFormat="1"/>
+    <w:lsdException w:name="heading 6" w:semiHidden="1" w:uiPriority="9" w:unhideWhenUsed="1" w:qFormat="1"/>
+    <w:lsdException w:name="heading 7" w:semiHidden="1" w:uiPriority="9" w:unhideWhenUsed="1" w:qFormat="1"/>
+    <w:lsdException w:name="heading 8" w:semiHidden="1" w:uiPriority="9" w:unhideWhenUsed="1" w:qFormat="1"/>
+    <w:lsdException w:name="heading 9" w:semiHidden="1" w:uiPriority="9" w:unhideWhenUsed="1" w:qFormat="1"/>
+    <w:lsdException w:name="index 1" w:semiHidden="1" w:unhideWhenUsed="1"/>
+    <w:lsdException w:name="index 2" w:semiHidden="1" w:unhideWhenUsed="1"/>
+    <w:lsdException w:name="index 3" w:semiHidden="1" w:unhideWhenUsed="1"/>
+    <w:lsdException w:name="index 4" w:semiHidden="1" w:unhideWhenUsed="1"/>
+    <w:lsdException w:name="index 5" w:semiHidden="1" w:unhideWhenUsed="1"/>
+    <w:lsdException w:name="index 6" w:semiHidden="1" w:unhideWhenUsed="1"/>
+    <w:lsdException w:name="index 7" w:semiHidden="1" w:unhideWhenUsed="1"/>
+    <w:lsdException w:name="index 8" w:semiHidden="1" w:unhideWhenUsed="1"/>
+    <w:lsdException w:name="index 9" w:semiHidden="1" w:unhideWhenUsed="1"/>
+    <w:lsdException w:name="toc 1" w:semiHidden="1" w:uiPriority="39" w:unhideWhenUsed="1"/>
+    <w:lsdException w:name="toc 2" w:semiHidden="1" w:uiPriority="39" w:unhideWhenUsed="1"/>
+    <w:lsdException w:name="toc 3" w:semiHidden="1" w:uiPriority="39" w:unhideWhenUsed="1"/>
+    <w:lsdException w:name="toc 4" w:semiHidden="1" w:uiPriority="39" w:unhideWhenUsed="1"/>
+    <w:lsdException w:name="toc 5" w:semiHidden="1" w:uiPriority="39" w:unhideWhenUsed="1"/>
+    <w:lsdException w:name="toc 6" w:semiHidden="1" w:uiPriority="39" w:unhideWhenUsed="1"/>
+    <w:lsdException w:name="toc 7" w:semiHidden="1" w:uiPriority="39" w:unhideWhenUsed="1"/>
+    <w:lsdException w:name="toc 8" w:semiHidden="1" w:uiPriority="39" w:unhideWhenUsed="1"/>
+    <w:lsdException w:name="toc 9" w:semiHidden="1" w:uiPriority="39" w:unhideWhenUsed="1"/>
+    <w:lsdException w:name="Normal Indent" w:semiHidden="1" w:unhideWhenUsed="1"/>
+    <w:lsdException w:name="footnote text" w:semiHidden="1" w:unhideWhenUsed="1"/>
+    <w:lsdException w:name="annotation text" w:semiHidden="1" w:unhideWhenUsed="1"/>
+    <w:lsdException w:name="header" w:semiHidden="1" w:unhideWhenUsed="1"/>
+    <w:lsdException w:name="footer" w:semiHidden="1" w:unhideWhenUsed="1"/>
+    <w:lsdException w:name="index heading" w:semiHidden="1" w:unhideWhenUsed="1"/>
+    <w:lsdException w:name="caption" w:semiHidden="1" w:uiPriority="35" w:unhideWhenUsed="1" w:qFormat="1"/>
+    <w:lsdException w:name="table of figures" w:semiHidden="1" w:unhideWhenUsed="1"/>
+    <w:lsdException w:name="envelope address" w:semiHidden="1" w:unhideWhenUsed="1"/>
+    <w:lsdException w:name="envelope return" w:semiHidden="1" w:unhideWhenUsed="1"/>
+    <w:lsdException w:name="footnote reference" w:semiHidden="1" w:unhideWhenUsed="1"/>
+    <w:lsdException w:name="annotation reference" w:semiHidden="1" w:unhideWhenUsed="1"/>
+    <w:lsdException w:name="line number" w:semiHidden="1" w:unhideWhenUsed="1"/>
+    <w:lsdException w:name="page number" w:semiHidden="1" w:unhideWhenUsed="1"/>
+    <w:lsdException w:name="endnote reference" w:semiHidden="1" w:unhideWhenUsed="1"/>
+    <w:lsdException w:name="endnote text" w:semiHidden="1" w:unhideWhenUsed="1"/>
+    <w:lsdException w:name="table of authorities" w:semiHidden="1" w:unhideWhenUsed="1"/>
+    <w:lsdException w:name="macro" w:semiHidden="1" w:unhideWhenUsed="1"/>
+    <w:lsdException w:name="toa heading" w:semiHidden="1" w:unhideWhenUsed="1"/>
+    <w:lsdException w:name="List" w:semiHidden="1" w:unhideWhenUsed="1"/>
+    <w:lsdException w:name="List Bullet" w:semiHidden="1" w:unhideWhenUsed="1"/>
+    <w:lsdException w:name="List Number" w:semiHidden="1" w:unhideWhenUsed="1"/>
+    <w:lsdException w:name="List 2" w:semiHidden="1" w:unhideWhenUsed="1"/>
+    <w:lsdException w:name="List 3" w:semiHidden="1" w:unhideWhenUsed="1"/>
+    <w:lsdException w:name="List 4" w:semiHidden="1" w:unhideWhenUsed="1"/>
+    <w:lsdException w:name="List 5" w:semiHidden="1" w:unhideWhenUsed="1"/>
+    <w:lsdException w:name="List Bullet 2" w:semiHidden="1" w:unhideWhenUsed="1"/>
+    <w:lsdException w:name="List Bullet 3" w:semiHidden="1" w:unhideWhenUsed="1"/>
+    <w:lsdException w:name="List Bullet 4" w:semiHidden="1" w:unhideWhenUsed="1"/>
+    <w:lsdException w:name="List Bullet 5" w:semiHidden="1" w:unhideWhenUsed="1"/>
+    <w:lsdException w:name="List Number 2" w:semiHidden="1" w:unhideWhenUsed="1"/>
+    <w:lsdException w:name="List Number 3" w:semiHidden="1" w:unhideWhenUsed="1"/>
+    <w:lsdException w:name="List Number 4" w:semiHidden="1" w:unhideWhenUsed="1"/>
+    <w:lsdException w:name="List Number 5" w:semiHidden="1" w:unhideWhenUsed="1"/>
+    <w:lsdException w:name="Title" w:uiPriority="10" w:qFormat="1"/>
+    <w:lsdException w:name="Closing" w:semiHidden="1" w:unhideWhenUsed="1"/>
+    <w:lsdException w:name="Signature" w:semiHidden="1" w:unhideWhenUsed="1"/>
+    <w:lsdException w:name="Default Paragraph Font" w:semiHidden="1" w:uiPriority="1" w:unhideWhenUsed="1"/>
+    <w:lsdException w:name="Body Text" w:semiHidden="1" w:unhideWhenUsed="1"/>
+    <w:lsdException w:name="Body Text Indent" w:semiHidden="1" w:unhideWhenUsed="1"/>
+    <w:lsdException w:name="List Continue" w:semiHidden="1" w:unhideWhenUsed="1"/>
+    <w:lsdException w:name="List Continue 2" w:semiHidden="1" w:unhideWhenUsed="1"/>
+    <w:lsdException w:name="List Continue 3" w:semiHidden="1" w:unhideWhenUsed="1"/>
+    <w:lsdException w:name="List Continue 4" w:semiHidden="1" w:unhideWhenUsed="1"/>
+    <w:lsdException w:name="List Continue 5" w:semiHidden="1" w:unhideWhenUsed="1"/>
+    <w:lsdException w:name="Message Header" w:semiHidden="1" w:unhideWhenUsed="1"/>
+    <w:lsdException w:name="Subtitle" w:uiPriority="11" w:qFormat="1"/>
+    <w:lsdException w:name="Salutation" w:semiHidden="1" w:unhideWhenUsed="1"/>
+    <w:lsdException w:name="Date" w:semiHidden="1" w:unhideWhenUsed="1"/>
+    <w:lsdException w:name="Body Text First Indent" w:semiHidden="1" w:unhideWhenUsed="1"/>
+    <w:lsdException w:name="Body Text First Indent 2" w:semiHidden="1" w:unhideWhenUsed="1"/>
+    <w:lsdException w:name="Note Heading" w:semiHidden="1" w:unhideWhenUsed="1"/>
+    <w:lsdException w:name="Body Text 2" w:semiHidden="1" w:unhideWhenUsed="1"/>
+    <w:lsdException w:name="Body Text 3" w:semiHidden="1" w:unhideWhenUsed="1"/>
+    <w:lsdException w:name="Body Text Indent 2" w:semiHidden="1" w:unhideWhenUsed="1"/>
+    <w:lsdException w:name="Body Text Indent 3" w:semiHidden="1" w:unhideWhenUsed="1"/>
+    <w:lsdException w:name="Block Text" w:semiHidden="1" w:unhideWhenUsed="1"/>
+    <w:lsdException w:name="Hyperlink" w:semiHidden="1" w:unhideWhenUsed="1"/>
+    <w:lsdException w:name="FollowedHyperlink" w:semiHidden="1" w:unhideWhenUsed="1"/>
+    <w:lsdException w:name="Strong" w:uiPriority="22" w:qFormat="1"/>
+    <w:lsdException w:name="Emphasis" w:uiPriority="20" w:qFormat="1"/>
+    <w:lsdException w:name="Document Map" w:semiHidden="1" w:unhideWhenUsed="1"/>
+    <w:lsdException w:name="Plain Text" w:semiHidden="1" w:unhideWhenUsed="1"/>
+    <w:lsdException w:name="E-mail Signature" w:semiHidden="1" w:unhideWhenUsed="1"/>
+    <w:lsdException w:name="HTML Top of Form" w:semiHidden="1" w:unhideWhenUsed="1"/>
+    <w:lsdException w:name="HTML Bottom of Form" w:semiHidden="1" w:unhideWhenUsed="1"/>
+    <w:lsdException w:name="Normal (Web)" w:semiHidden="1" w:unhideWhenUsed="1"/>
+    <w:lsdException w:name="HTML Acronym" w:semiHidden="1" w:unhideWhenUsed="1"/>
+    <w:lsdException w:name="HTML Address" w:semiHidden="1" w:unhideWhenUsed="1"/>
+    <w:lsdException w:name="HTML Cite" w:semiHidden="1" w:unhideWhenUsed="1"/>
+    <w:lsdException w:name="HTML Code" w:semiHidden="1" w:unhideWhenUsed="1"/>
+    <w:lsdException w:name="HTML Definition" w:semiHidden="1" w:unhideWhenUsed="1"/>
+    <w:lsdException w:name="HTML Keyboard" w:semiHidden="1" w:unhideWhenUsed="1"/>
+    <w:lsdException w:name="HTML Preformatted" w:semiHidden="1" w:unhideWhenUsed="1"/>
+    <w:lsdException w:name="HTML Sample" w:semiHidden="1" w:unhideWhenUsed="1"/>
+    <w:lsdException w:name="HTML Typewriter" w:semiHidden="1" w:unhideWhenUsed="1"/>
+    <w:lsdException w:name="HTML Variable" w:semiHidden="1" w:unhideWhenUsed="1"/>
+    <w:lsdException w:name="Normal Table" w:semiHidden="1" w:unhideWhenUsed="1"/>
+    <w:lsdException w:name="annotation subject" w:semiHidden="1" w:unhideWhenUsed="1"/>
+    <w:lsdException w:name="No List" w:semiHidden="1" w:unhideWhenUsed="1"/>
+    <w:lsdException w:name="Outline List 1" w:semiHidden="1" w:unhideWhenUsed="1"/>
+    <w:lsdException w:name="Outline List 2" w:semiHidden="1" w:unhideWhenUsed="1"/>
+    <w:lsdException w:name="Outline List 3" w:semiHidden="1" w:unhideWhenUsed="1"/>
+    <w:lsdException w:name="Table Simple 1" w:semiHidden="1" w:unhideWhenUsed="1"/>
+    <w:lsdException w:name="Table Simple 2" w:semiHidden="1" w:unhideWhenUsed="1"/>
+    <w:lsdException w:name="Table Simple 3" w:semiHidden="1" w:unhideWhenUsed="1"/>
+    <w:lsdException w:name="Table Classic 1" w:semiHidden="1" w:unhideWhenUsed="1"/>
+    <w:lsdException w:name="Table Classic 2" w:semiHidden="1" w:unhideWhenUsed="1"/>
+    <w:lsdException w:name="Table Classic 3" w:semiHidden="1" w:unhideWhenUsed="1"/>
+    <w:lsdException w:name="Table Classic 4" w:semiHidden="1" w:unhideWhenUsed="1"/>
+    <w:lsdException w:name="Table Colorful 1" w:semiHidden="1" w:unhideWhenUsed="1"/>
+    <w:lsdException w:name="Table Colorful 2" w:semiHidden="1" w:unhideWhenUsed="1"/>
+    <w:lsdException w:name="Table Colorful 3" w:semiHidden="1" w:unhideWhenUsed="1"/>
+    <w:lsdException w:name="Table Columns 1" w:semiHidden="1" w:unhideWhenUsed="1"/>
+    <w:lsdException w:name="Table Columns 2" w:semiHidden="1" w:unhideWhenUsed="1"/>
+    <w:lsdException w:name="Table Columns 3" w:semiHidden="1" w:unhideWhenUsed="1"/>
+    <w:lsdException w:name="Table Columns 4" w:semiHidden="1" w:unhideWhenUsed="1"/>
+    <w:lsdException w:name="Table Columns 5" w:semiHidden="1" w:unhideWhenUsed="1"/>
+    <w:lsdException w:name="Table Grid 1" w:semiHidden="1" w:unhideWhenUsed="1"/>
+    <w:lsdException w:name="Table Grid 2" w:semiHidden="1" w:unhideWhenUsed="1"/>
+    <w:lsdException w:name="Table Grid 3" w:semiHidden="1" w:unhideWhenUsed="1"/>
+    <w:lsdException w:name="Table Grid 4" w:semiHidden="1" w:unhideWhenUsed="1"/>
+    <w:lsdException w:name="Table Grid 5" w:semiHidden="1" w:unhideWhenUsed="1"/>
+    <w:lsdException w:name="Table Grid 6" w:semiHidden="1" w:unhideWhenUsed="1"/>
+    <w:lsdException w:name="Table Grid 7" w:semiHidden="1" w:unhideWhenUsed="1"/>
+    <w:lsdException w:name="Table Grid 8" w:semiHidden="1" w:unhideWhenUsed="1"/>
+    <w:lsdException w:name="Table List 1" w:semiHidden="1" w:unhideWhenUsed="1"/>
+    <w:lsdException w:name="Table List 2" w:semiHidden="1" w:unhideWhenUsed="1"/>
+    <w:lsdException w:name="Table List 3" w:semiHidden="1" w:unhideWhenUsed="1"/>
+    <w:lsdException w:name="Table List 4" w:semiHidden="1" w:unhideWhenUsed="1"/>
+    <w:lsdException w:name="Table List 5" w:semiHidden="1" w:unhideWhenUsed="1"/>
+    <w:lsdException w:name="Table List 6" w:semiHidden="1" w:unhideWhenUsed="1"/>
+    <w:lsdException w:name="Table List 7" w:semiHidden="1" w:unhideWhenUsed="1"/>
+    <w:lsdException w:name="Table List 8" w:semiHidden="1" w:unhideWhenUsed="1"/>
+    <w:lsdException w:name="Table 3D effects 1" w:semiHidden="1" w:unhideWhenUsed="1"/>
+    <w:lsdException w:name="Table 3D effects 2" w:semiHidden="1" w:unhideWhenUsed="1"/>
+    <w:lsdException w:name="Table 3D effects 3" w:semiHidden="1" w:unhideWhenUsed="1"/>
+    <w:lsdException w:name="Table Contemporary" w:semiHidden="1" w:unhideWhenUsed="1"/>
+    <w:lsdException w:name="Table Elegant" w:semiHidden="1" w:unhideWhenUsed="1"/>
+    <w:lsdException w:name="Table Professional" w:semiHidden="1" w:unhideWhenUsed="1"/>
+    <w:lsdException w:name="Table Subtle 1" w:semiHidden="1" w:unhideWhenUsed="1"/>
+    <w:lsdException w:name="Table Subtle 2" w:semiHidden="1" w:unhideWhenUsed="1"/>
+    <w:lsdException w:name="Table Web 1" w:semiHidden="1" w:unhideWhenUsed="1"/>
+    <w:lsdException w:name="Table Web 2" w:semiHidden="1" w:unhideWhenUsed="1"/>
+    <w:lsdException w:name="Table Web 3" w:semiHidden="1" w:unhideWhenUsed="1"/>
+    <w:lsdException w:name="Balloon Text" w:semiHidden="1" w:unhideWhenUsed="1"/>
+    <w:lsdException w:name="Table Grid" w:uiPriority="59"/>
+    <w:lsdException w:name="Table Theme" w:semiHidden="1" w:unhideWhenUsed="1"/>
+    <w:lsdException w:name="Placeholder Text" w:semiHidden="1"/>
+    <w:lsdException w:name="No Spacing" w:uiPriority="1" w:qFormat="1"/>
+    <w:lsdException w:name="Light Shading" w:uiPriority="60"/>
+    <w:lsdException w:name="Light List" w:uiPriority="61"/>
+    <w:lsdException w:name="Light Grid" w:uiPriority="62"/>
+    <w:lsdException w:name="Medium Shading 1" w:uiPriority="63"/>
+    <w:lsdException w:name="Medium Shading 2" w:uiPriority="64"/>
+    <w:lsdException w:name="Medium List 1" w:uiPriority="65"/>
+    <w:lsdException w:name="Medium List 2" w:uiPriority="66"/>
+    <w:lsdException w:name="Medium Grid 1" w:uiPriority="67"/>
+    <w:lsdException w:name="Medium Grid 2" w:uiPriority="68"/>
+    <w:lsdException w:name="Medium Grid 3" w:uiPriority="69"/>
+    <w:lsdException w:name="Dark List" w:uiPriority="70"/>
+    <w:lsdException w:name="Colorful Shading" w:uiPriority="71"/>
+    <w:lsdException w:name="Colorful List" w:uiPriority="72"/>
+    <w:lsdException w:name="Colorful Grid" w:uiPriority="73"/>
+    <w:lsdException w:name="Light Shading Accent 1" w:uiPriority="60"/>
+    <w:lsdException w:name="Light List Accent 1" w:uiPriority="61"/>
+    <w:lsdException w:name="Light Grid Accent 1" w:uiPriority="62"/>
+    <w:lsdException w:name="Medium Shading 1 Accent 1" w:uiPriority="63"/>
+    <w:lsdException w:name="Medium Shading 2 Accent 1" w:uiPriority="64"/>
+    <w:lsdException w:name="Medium List 1 Accent 1" w:uiPriority="65"/>
+    <w:lsdException w:name="Revision" w:semiHidden="1"/>
+    <w:lsdException w:name="List Paragraph" w:uiPriority="34" w:qFormat="1"/>
+    <w:lsdException w:name="Quote" w:uiPriority="29" w:qFormat="1"/>
+    <w:lsdException w:name="Intense Quote" w:uiPriority="30" w:qFormat="1"/>
+    <w:lsdException w:name="Medium List 2 Accent 1" w:uiPriority="66"/>
+    <w:lsdException w:name="Medium Grid 1 Accent 1" w:uiPriority="67"/>
+    <w:lsdException w:name="Medium Grid 2 Accent 1" w:uiPriority="68"/>
+    <w:lsdException w:name="Medium Grid 3 Accent 1" w:uiPriority="69"/>
+    <w:lsdException w:name="Dark List Accent 1" w:uiPriority="70"/>
+    <w:lsdException w:name="Colorful Shading Accent 1" w:uiPriority="71"/>
+    <w:lsdException w:name="Colorful List Accent 1" w:uiPriority="72"/>
+    <w:lsdException w:name="Colorful Grid Accent 1" w:uiPriority="73"/>
+    <w:lsdException w:name="Light Shading Accent 2" w:uiPriority="60"/>
+    <w:lsdException w:name="Light List Accent 2" w:uiPriority="61"/>
+    <w:lsdException w:name="Light Grid Accent 2" w:uiPriority="62"/>
+    <w:lsdException w:name="Medium Shading 1 Accent 2" w:uiPriority="63"/>
+    <w:lsdException w:name="Medium Shading 2 Accent 2" w:uiPriority="64"/>
+    <w:lsdException w:name="Medium List 1 Accent 2" w:uiPriority="65"/>
+    <w:lsdException w:name="Medium List 2 Accent 2" w:uiPriority="66"/>
+    <w:lsdException w:name="Medium Grid 1 Accent 2" w:uiPriority="67"/>
+    <w:lsdException w:name="Medium Grid 2 Accent 2" w:uiPriority="68"/>
+    <w:lsdException w:name="Medium Grid 3 Accent 2" w:uiPriority="69"/>
+    <w:lsdException w:name="Dark List Accent 2" w:uiPriority="70"/>
+    <w:lsdException w:name="Colorful Shading Accent 2" w:uiPriority="71"/>
+    <w:lsdException w:name="Colorful List Accent 2" w:uiPriority="72"/>
+    <w:lsdException w:name="Colorful Grid Accent 2" w:uiPriority="73"/>
+    <w:lsdException w:name="Light Shading Accent 3" w:uiPriority="60"/>
+    <w:lsdException w:name="Light List Accent 3" w:uiPriority="61"/>
+    <w:lsdException w:name="Light Grid Accent 3" w:uiPriority="62"/>
+    <w:lsdException w:name="Medium Shading 1 Accent 3" w:uiPriority="63"/>
+    <w:lsdException w:name="Medium Shading 2 Accent 3" w:uiPriority="64"/>
+    <w:lsdException w:name="Medium List 1 Accent 3" w:uiPriority="65"/>
+    <w:lsdException w:name="Medium List 2 Accent 3" w:uiPriority="66"/>
+    <w:lsdException w:name="Medium Grid 1 Accent 3" w:uiPriority="67"/>
+    <w:lsdException w:name="Medium Grid 2 Accent 3" w:uiPriority="68"/>
+    <w:lsdException w:name="Medium Grid 3 Accent 3" w:uiPriority="69"/>
+    <w:lsdException w:name="Dark List Accent 3" w:uiPriority="70"/>
+    <w:lsdException w:name="Colorful Shading Accent 3" w:uiPriority="71"/>
+    <w:lsdException w:name="Colorful List Accent 3" w:uiPriority="72"/>
+    <w:lsdException w:name="Colorful Grid Accent 3" w:uiPriority="73"/>
+    <w:lsdException w:name="Light Shading Accent 4" w:uiPriority="60"/>
+    <w:lsdException w:name="Light List Accent 4" w:uiPriority="61"/>
+    <w:lsdException w:name="Light Grid Accent 4" w:uiPriority="62"/>
+    <w:lsdException w:name="Medium Shading 1 Accent 4" w:uiPriority="63"/>
+    <w:lsdException w:name="Medium Shading 2 Accent 4" w:uiPriority="64"/>
+    <w:lsdException w:name="Medium List 1 Accent 4" w:uiPriority="65"/>
+    <w:lsdException w:name="Medium List 2 Accent 4" w:uiPriority="66"/>
+    <w:lsdException w:name="Medium Grid 1 Accent 4" w:uiPriority="67"/>
+    <w:lsdException w:name="Medium Grid 2 Accent 4" w:uiPriority="68"/>
+    <w:lsdException w:name="Medium Grid 3 Accent 4" w:uiPriority="69"/>
+    <w:lsdException w:name="Dark List Accent 4" w:uiPriority="70"/>
+    <w:lsdException w:name="Colorful Shading Accent 4" w:uiPriority="71"/>
+    <w:lsdException w:name="Colorful List Accent 4" w:uiPriority="72"/>
+    <w:lsdException w:name="Colorful Grid Accent 4" w:uiPriority="73"/>
+    <w:lsdException w:name="Light Shading Accent 5" w:uiPriority="60"/>
+    <w:lsdException w:name="Light List Accent 5" w:uiPriority="61"/>
+    <w:lsdException w:name="Light Grid Accent 5" w:uiPriority="62"/>
+    <w:lsdException w:name="Medium Shading 1 Accent 5" w:uiPriority="63"/>
+    <w:lsdException w:name="Medium Shading 2 Accent 5" w:uiPriority="64"/>
+    <w:lsdException w:name="Medium List 1 Accent 5" w:uiPriority="65"/>
+    <w:lsdException w:name="Medium List 2 Accent 5" w:uiPriority="66"/>
+    <w:lsdException w:name="Medium Grid 1 Accent 5" w:uiPriority="67"/>
+    <w:lsdException w:name="Medium Grid 2 Accent 5" w:uiPriority="68"/>
+    <w:lsdException w:name="Medium Grid 3 Accent 5" w:uiPriority="69"/>
+    <w:lsdException w:name="Dark List Accent 5" w:uiPriority="70"/>
+    <w:lsdException w:name="Colorful Shading Accent 5" w:uiPriority="71"/>
+    <w:lsdException w:name="Colorful List Accent 5" w:uiPriority="72"/>
+    <w:lsdException w:name="Colorful Grid Accent 5" w:uiPriority="73"/>
+    <w:lsdException w:name="Light Shading Accent 6" w:uiPriority="60"/>
+    <w:lsdException w:name="Light List Accent 6" w:uiPriority="61"/>
+    <w:lsdException w:name="Light Grid Accent 6" w:uiPriority="62"/>
+    <w:lsdException w:name="Medium Shading 1 Accent 6" w:uiPriority="63"/>
+    <w:lsdException w:name="Medium Shading 2 Accent 6" w:uiPriority="64"/>
+    <w:lsdException w:name="Medium List 1 Accent 6" w:uiPriority="65"/>
+    <w:lsdException w:name="Medium List 2 Accent 6" w:uiPriority="66"/>
+    <w:lsdException w:name="Medium Grid 1 Accent 6" w:uiPriority="67"/>
+    <w:lsdException w:name="Medium Grid 2 Accent 6" w:uiPriority="68"/>
+    <w:lsdException w:name="Medium Grid 3 Accent 6" w:uiPriority="69"/>
+    <w:lsdException w:name="Dark List Accent 6" w:uiPriority="70"/>
+    <w:lsdException w:name="Colorful Shading Accent 6" w:uiPriority="71"/>
+    <w:lsdException w:name="Colorful List Accent 6" w:uiPriority="72"/>
+    <w:lsdException w:name="Colorful Grid Accent 6" w:uiPriority="73"/>
+    <w:lsdException w:name="Subtle Emphasis" w:uiPriority="19" w:qFormat="1"/>
+    <w:lsdException w:name="Intense Emphasis" w:uiPriority="21" w:qFormat="1"/>
+    <w:lsdException w:name="Subtle Reference" w:uiPriority="31" w:qFormat="1"/>
+    <w:lsdException w:name="Intense Reference" w:uiPriority="32" w:qFormat="1"/>
+    <w:lsdException w:name="Book Title" w:uiPriority="33" w:qFormat="1"/>
+    <w:lsdException w:name="Bibliography" w:semiHidden="1" w:uiPriority="37" w:unhideWhenUsed="1"/>
+    <w:lsdException w:name="TOC Heading" w:semiHidden="1" w:uiPriority="39" w:unhideWhenUsed="1" w:qFormat="1"/>
+    <w:lsdException w:name="Plain Table 1" w:uiPriority="41"/>
+    <w:lsdException w:name="Plain Table 2" w:uiPriority="42"/>
+    <w:lsdException w:name="Plain Table 3" w:uiPriority="43"/>
+    <w:lsdException w:name="Plain Table 4" w:uiPriority="44"/>
+    <w:lsdException w:name="Plain Table 5" w:uiPriority="45"/>
+    <w:lsdException w:name="Grid Table Light" w:uiPriority="40"/>
+    <w:lsdException w:name="Grid Table 1 Light" w:uiPriority="46"/>
+    <w:lsdException w:name="Grid Table 2" w:uiPriority="47"/>
+    <w:lsdException w:name="Grid Table 3" w:uiPriority="48"/>
+    <w:lsdException w:name="Grid Table 4" w:uiPriority="49"/>
+    <w:lsdException w:name="Grid Table 5 Dark" w:uiPriority="50"/>
+    <w:lsdException w:name="Grid Table 6 Colorful" w:uiPriority="51"/>
+    <w:lsdException w:name="Grid Table 7 Colorful" w:uiPriority="52"/>
+    <w:lsdException w:name="Grid Table 1 Light Accent 1" w:uiPriority="46"/>
+    <w:lsdException w:name="Grid Table 2 Accent 1" w:uiPriority="47"/>
+    <w:lsdException w:name="Grid Table 3 Accent 1" w:uiPriority="48"/>
+    <w:lsdException w:name="Grid Table 4 Accent 1" w:uiPriority="49"/>
+    <w:lsdException w:name="Grid Table 5 Dark Accent 1" w:uiPriority="50"/>
+    <w:lsdException w:name="Grid Table 6 Colorful Accent 1" w:uiPriority="51"/>
+    <w:lsdException w:name="Grid Table 7 Colorful Accent 1" w:uiPriority="52"/>
+    <w:lsdException w:name="Grid Table 1 Light Accent 2" w:uiPriority="46"/>
+    <w:lsdException w:name="Grid Table 2 Accent 2" w:uiPriority="47"/>
+    <w:lsdException w:name="Grid Table 3 Accent 2" w:uiPriority="48"/>
+    <w:lsdException w:name="Grid Table 4 Accent 2" w:uiPriority="49"/>
+    <w:lsdException w:name="Grid Table 5 Dark Accent 2" w:uiPriority="50"/>
+    <w:lsdException w:name="Grid Table 6 Colorful Accent 2" w:uiPriority="51"/>
+    <w:lsdException w:name="Grid Table 7 Colorful Accent 2" w:uiPriority="52"/>
+    <w:lsdException w:name="Grid Table 1 Light Accent 3" w:uiPriority="46"/>
+    <w:lsdException w:name="Grid Table 2 Accent 3" w:uiPriority="47"/>
+    <w:lsdException w:name="Grid Table 3 Accent 3" w:uiPriority="48"/>
+    <w:lsdException w:name="Grid Table 4 Accent 3" w:uiPriority="49"/>
+    <w:lsdException w:name="Grid Table 5 Dark Accent 3" w:uiPriority="50"/>
+    <w:lsdException w:name="Grid Table 6 Colorful Accent 3" w:uiPriority="51"/>
+    <w:lsdException w:name="Grid Table 7 Colorful Accent 3" w:uiPriority="52"/>
+    <w:lsdException w:name="Grid Table 1 Light Accent 4" w:uiPriority="46"/>
+    <w:lsdException w:name="Grid Table 2 Accent 4" w:uiPriority="47"/>
+    <w:lsdException w:name="Grid Table 3 Accent 4" w:uiPriority="48"/>
+    <w:lsdException w:name="Grid Table 4 Accent 4" w:uiPriority="49"/>
+    <w:lsdException w:name="Grid Table 5 Dark Accent 4" w:uiPriority="50"/>
+    <w:lsdException w:name="Grid Table 6 Colorful Accent 4" w:uiPriority="51"/>
+    <w:lsdException w:name="Grid Table 7 Colorful Accent 4" w:uiPriority="52"/>
+    <w:lsdException w:name="Grid Table 1 Light Accent 5" w:uiPriority="46"/>
+    <w:lsdException w:name="Grid Table 2 Accent 5" w:uiPriority="47"/>
+    <w:lsdException w:name="Grid Table 3 Accent 5" w:uiPriority="48"/>
+    <w:lsdException w:name="Grid Table 4 Accent 5" w:uiPriority="49"/>
+    <w:lsdException w:name="Grid Table 5 Dark Accent 5" w:uiPriority="50"/>
+    <w:lsdException w:name="Grid Table 6 Colorful Accent 5" w:uiPriority="51"/>
+    <w:lsdException w:name="Grid Table 7 Colorful Accent 5" w:uiPriority="52"/>
+    <w:lsdException w:name="Grid Table 1 Light Accent 6" w:uiPriority="46"/>
+    <w:lsdException w:name="Grid Table 2 Accent 6" w:uiPriority="47"/>
+    <w:lsdException w:name="Grid Table 3 Accent 6" w:uiPriority="48"/>
+    <w:lsdException w:name="Grid Table 4 Accent 6" w:uiPriority="49"/>
+    <w:lsdException w:name="Grid Table 5 Dark Accent 6" w:uiPriority="50"/>
+    <w:lsdException w:name="Grid Table 6 Colorful Accent 6" w:uiPriority="51"/>
+    <w:lsdException w:name="Grid Table 7 Colorful Accent 6" w:uiPriority="52"/>
+    <w:lsdException w:name="List Table 1 Light" w:uiPriority="46"/>
+    <w:lsdException w:name="List Table 2" w:uiPriority="47"/>
+    <w:lsdException w:name="List Table 3" w:uiPriority="48"/>
+    <w:lsdException w:name="List Table 4" w:uiPriority="49"/>
+    <w:lsdException w:name="List Table 5 Dark" w:uiPriority="50"/>
+    <w:lsdException w:name="List Table 6 Colorful" w:uiPriority="51"/>
+    <w:lsdException w:name="List Table 7 Colorful" w:uiPriority="52"/>
+    <w:lsdException w:name="List Table 1 Light Accent 1" w:uiPriority="46"/>
+    <w:lsdException w:name="List Table 2 Accent 1" w:uiPriority="47"/>
+    <w:lsdException w:name="List Table 3 Accent 1" w:uiPriority="48"/>
+    <w:lsdException w:name="List Table 4 Accent 1" w:uiPriority="49"/>
+    <w:lsdException w:name="List Table 5 Dark Accent 1" w:uiPriority="50"/>
+    <w:lsdException w:name="List Table 6 Colorful Accent 1" w:uiPriority="51"/>
+    <w:lsdException w:name="List Table 7 Colorful Accent 1" w:uiPriority="52"/>
+    <w:lsdException w:name="List Table 1 Light Accent 2" w:uiPriority="46"/>
+    <w:lsdException w:name="List Table 2 Accent 2" w:uiPriority="47"/>
+    <w:lsdException w:name="List Table 3 Accent 2" w:uiPriority="48"/>
+    <w:lsdException w:name="List Table 4 Accent 2" w:uiPriority="49"/>
+    <w:lsdException w:name="List Table 5 Dark Accent 2" w:uiPriority="50"/>
+    <w:lsdException w:name="List Table 6 Colorful Accent 2" w:uiPriority="51"/>
+    <w:lsdException w:name="List Table 7 Colorful Accent 2" w:uiPriority="52"/>
+    <w:lsdException w:name="List Table 1 Light Accent 3" w:uiPriority="46"/>
+    <w:lsdException w:name="List Table 2 Accent 3" w:uiPriority="47"/>
+    <w:lsdException w:name="List Table 3 Accent 3" w:uiPriority="48"/>
+    <w:lsdException w:name="List Table 4 Accent 3" w:uiPriority="49"/>
+    <w:lsdException w:name="List Table 5 Dark Accent 3" w:uiPriority="50"/>
+    <w:lsdException w:name="List Table 6 Colorful Accent 3" w:uiPriority="51"/>
+    <w:lsdException w:name="List Table 7 Colorful Accent 3" w:uiPriority="52"/>
+    <w:lsdException w:name="List Table 1 Light Accent 4" w:uiPriority="46"/>
+    <w:lsdException w:name="List Table 2 Accent 4" w:uiPriority="47"/>
+    <w:lsdException w:name="List Table 3 Accent 4" w:uiPriority="48"/>
+    <w:lsdException w:name="List Table 4 Accent 4" w:uiPriority="49"/>
+    <w:lsdException w:name="List Table 5 Dark Accent 4" w:uiPriority="50"/>
+    <w:lsdException w:name="List Table 6 Colorful Accent 4" w:uiPriority="51"/>
+    <w:lsdException w:name="List Table 7 Colorful Accent 4" w:uiPriority="52"/>
+    <w:lsdException w:name="List Table 1 Light Accent 5" w:uiPriority="46"/>
+    <w:lsdException w:name="List Table 2 Accent 5" w:uiPriority="47"/>
+    <w:lsdException w:name="List Table 3 Accent 5" w:uiPriority="48"/>
+    <w:lsdException w:name="List Table 4 Accent 5" w:uiPriority="49"/>
+    <w:lsdException w:name="List Table 5 Dark Accent 5" w:uiPriority="50"/>
+    <w:lsdException w:name="List Table 6 Colorful Accent 5" w:uiPriority="51"/>
+    <w:lsdException w:name="List Table 7 Colorful Accent 5" w:uiPriority="52"/>
+    <w:lsdException w:name="List Table 1 Light Accent 6" w:uiPriority="46"/>
+    <w:lsdException w:name="List Table 2 Accent 6" w:uiPriority="47"/>
+    <w:lsdException w:name="List Table 3 Accent 6" w:uiPriority="48"/>
+    <w:lsdException w:name="List Table 4 Accent 6" w:uiPriority="49"/>
+    <w:lsdException w:name="List Table 5 Dark Accent 6" w:uiPriority="50"/>
+    <w:lsdException w:name="List Table 6 Colorful Accent 6" w:uiPriority="51"/>
+    <w:lsdException w:name="List Table 7 Colorful Accent 6" w:uiPriority="52"/>
   </w:latentStyles>
   <w:style w:type="paragraph" w:default="1" w:styleId="Normal">
     <w:name w:val="Normal"/>
@@ -1126,7 +4687,6 @@
     <w:uiPriority w:val="99"/>
     <w:semiHidden/>
     <w:unhideWhenUsed/>
-    <w:qFormat/>
     <w:tblPr>
       <w:tblInd w:w="0" w:type="dxa"/>
       <w:tblCellMar>

</xml_diff>